<commit_message>
se ajusta window.open(ruta, '_blank') para las consultas solamente
</commit_message>
<xml_diff>
--- a/Bitácora de bugs tControl 2024.docx
+++ b/Bitácora de bugs tControl 2024.docx
@@ -73,10 +73,14 @@
         <w:rPr>
           <w:b/>
           <w:bCs/>
+          <w:highlight w:val="green"/>
         </w:rPr>
         <w:t xml:space="preserve">Problema: </w:t>
       </w:r>
       <w:r>
+        <w:rPr>
+          <w:highlight w:val="green"/>
+        </w:rPr>
         <w:t>hacer que el llamado a otras páginas sea en página aparte.</w:t>
       </w:r>
     </w:p>
@@ -160,14 +164,25 @@
         </w:rPr>
         <w:t xml:space="preserve">Acciones Realizadas: </w:t>
       </w:r>
-    </w:p>
-    <w:p>
-      <w:pPr>
-        <w:rPr>
-          <w:b/>
-          <w:bCs/>
-        </w:rPr>
-      </w:pPr>
+      <w:r>
+        <w:t xml:space="preserve">se realiza el ajuste cuando estamos en una consulta y queremos abrir </w:t>
+      </w:r>
+      <w:r>
+        <w:t xml:space="preserve">en otra </w:t>
+      </w:r>
+      <w:proofErr w:type="spellStart"/>
+      <w:r>
+        <w:t>pagina</w:t>
+      </w:r>
+      <w:proofErr w:type="spellEnd"/>
+      <w:r>
+        <w:t xml:space="preserve">, </w:t>
+      </w:r>
+      <w:r>
+        <w:t>el resto queda como está.</w:t>
+      </w:r>
+    </w:p>
+    <w:p>
       <w:r>
         <w:rPr>
           <w:b/>
@@ -175,6 +190,24 @@
         </w:rPr>
         <w:t>Resultados:</w:t>
       </w:r>
+      <w:r>
+        <w:rPr>
+          <w:b/>
+          <w:bCs/>
+        </w:rPr>
+        <w:t xml:space="preserve"> </w:t>
+      </w:r>
+      <w:r>
+        <w:t xml:space="preserve">en las consultas se abre a otra pagina </w:t>
+      </w:r>
+      <w:proofErr w:type="gramStart"/>
+      <w:r>
+        <w:t>nueva</w:t>
+      </w:r>
+      <w:proofErr w:type="gramEnd"/>
+      <w:r>
+        <w:t xml:space="preserve"> pero se pierde el volver</w:t>
+      </w:r>
     </w:p>
     <w:p>
       <w:pPr>
@@ -189,6 +222,20 @@
           <w:bCs/>
         </w:rPr>
         <w:t>Estatus:</w:t>
+      </w:r>
+      <w:r>
+        <w:rPr>
+          <w:b/>
+          <w:bCs/>
+        </w:rPr>
+        <w:t xml:space="preserve"> </w:t>
+      </w:r>
+      <w:r>
+        <w:rPr>
+          <w:b/>
+          <w:bCs/>
+        </w:rPr>
+        <w:t>TERMINADO</w:t>
       </w:r>
     </w:p>
     <w:p>
@@ -442,27 +489,27 @@
         <w:rPr>
           <w:i/>
           <w:iCs/>
-          <w:lang w:val="pt-BR"/>
+          <w:lang w:val="en-US"/>
         </w:rPr>
         <w:t>valor</w:t>
       </w:r>
       <w:r>
         <w:rPr>
-          <w:lang w:val="pt-BR"/>
+          <w:lang w:val="en-US"/>
         </w:rPr>
         <w:t xml:space="preserve"> === '1</w:t>
       </w:r>
       <w:proofErr w:type="gramStart"/>
       <w:r>
         <w:rPr>
-          <w:lang w:val="pt-BR"/>
+          <w:lang w:val="en-US"/>
         </w:rPr>
         <w:t>' ?</w:t>
       </w:r>
       <w:proofErr w:type="gramEnd"/>
       <w:r>
         <w:rPr>
-          <w:lang w:val="pt-BR"/>
+          <w:lang w:val="en-US"/>
         </w:rPr>
         <w:t xml:space="preserve"> </w:t>
       </w:r>
@@ -624,6 +671,7 @@
           <w:b/>
           <w:bCs/>
         </w:rPr>
+        <w:lastRenderedPageBreak/>
         <w:t>Planta: tControl</w:t>
       </w:r>
     </w:p>
@@ -639,7 +687,6 @@
           <w:b/>
           <w:bCs/>
         </w:rPr>
-        <w:lastRenderedPageBreak/>
         <w:t>Interlocutor:  Luis</w:t>
       </w:r>
     </w:p>

</xml_diff>

<commit_message>
se agrega flexibilidad al textarea
</commit_message>
<xml_diff>
--- a/Bitácora de bugs tControl 2024.docx
+++ b/Bitácora de bugs tControl 2024.docx
@@ -127,12 +127,10 @@
         <w:t xml:space="preserve">cambiar de </w:t>
       </w:r>
       <w:proofErr w:type="spellStart"/>
-      <w:proofErr w:type="gramStart"/>
       <w:r>
         <w:t>window.open</w:t>
       </w:r>
       <w:proofErr w:type="spellEnd"/>
-      <w:proofErr w:type="gramEnd"/>
       <w:r>
         <w:t>(ruta)</w:t>
       </w:r>
@@ -198,15 +196,7 @@
         <w:t xml:space="preserve"> </w:t>
       </w:r>
       <w:r>
-        <w:t xml:space="preserve">en las consultas se abre a otra pagina </w:t>
-      </w:r>
-      <w:proofErr w:type="gramStart"/>
-      <w:r>
-        <w:t>nueva</w:t>
-      </w:r>
-      <w:proofErr w:type="gramEnd"/>
-      <w:r>
-        <w:t xml:space="preserve"> pero se pierde el volver</w:t>
+        <w:t>en las consultas se abre a otra pagina nueva pero se pierde el volver</w:t>
       </w:r>
     </w:p>
     <w:p>
@@ -300,15 +290,7 @@
         <w:t xml:space="preserve">Problema: </w:t>
       </w:r>
       <w:r>
-        <w:t xml:space="preserve">no está leyendo </w:t>
-      </w:r>
-      <w:proofErr w:type="gramStart"/>
-      <w:r>
-        <w:t>los radio</w:t>
-      </w:r>
-      <w:proofErr w:type="gramEnd"/>
-      <w:r>
-        <w:t xml:space="preserve"> </w:t>
+        <w:t xml:space="preserve">no está leyendo los radio </w:t>
       </w:r>
       <w:proofErr w:type="spellStart"/>
       <w:r>
@@ -431,7 +413,6 @@
         <w:t>columnaTd</w:t>
       </w:r>
       <w:proofErr w:type="spellEnd"/>
-      <w:proofErr w:type="gramStart"/>
       <w:r>
         <w:rPr>
           <w:lang w:val="en-US"/>
@@ -446,7 +427,6 @@
         <w:t>childNodes</w:t>
       </w:r>
       <w:proofErr w:type="spellEnd"/>
-      <w:proofErr w:type="gramEnd"/>
       <w:r>
         <w:rPr>
           <w:lang w:val="en-US"/>
@@ -497,38 +477,22 @@
         <w:rPr>
           <w:lang w:val="en-US"/>
         </w:rPr>
-        <w:t xml:space="preserve"> === '1</w:t>
-      </w:r>
-      <w:proofErr w:type="gramStart"/>
+        <w:t xml:space="preserve"> === '1' ? </w:t>
+      </w:r>
       <w:r>
         <w:rPr>
           <w:lang w:val="en-US"/>
         </w:rPr>
-        <w:t>' ?</w:t>
-      </w:r>
-      <w:proofErr w:type="gramEnd"/>
+        <w:t>(</w:t>
+      </w:r>
+      <w:proofErr w:type="spellStart"/>
       <w:r>
         <w:rPr>
           <w:lang w:val="en-US"/>
         </w:rPr>
-        <w:t xml:space="preserve"> </w:t>
-      </w:r>
-      <w:r>
-        <w:rPr>
-          <w:lang w:val="en-US"/>
-        </w:rPr>
-        <w:t>(</w:t>
-      </w:r>
-      <w:proofErr w:type="spellStart"/>
-      <w:proofErr w:type="gramStart"/>
-      <w:r>
-        <w:rPr>
-          <w:lang w:val="en-US"/>
-        </w:rPr>
         <w:t>radio.checked</w:t>
       </w:r>
       <w:proofErr w:type="spellEnd"/>
-      <w:proofErr w:type="gramEnd"/>
       <w:r>
         <w:rPr>
           <w:lang w:val="en-US"/>
@@ -707,15 +671,7 @@
       </w:r>
       <w:proofErr w:type="spellEnd"/>
       <w:r>
-        <w:t xml:space="preserve"> no se sabe cuál es el id </w:t>
-      </w:r>
-      <w:proofErr w:type="gramStart"/>
-      <w:r>
-        <w:t>y  hay</w:t>
-      </w:r>
-      <w:proofErr w:type="gramEnd"/>
-      <w:r>
-        <w:t xml:space="preserve"> que buscar en </w:t>
+        <w:t xml:space="preserve"> no se sabe cuál es el id y  hay que buscar en </w:t>
       </w:r>
       <w:proofErr w:type="spellStart"/>
       <w:r>
@@ -814,6 +770,9 @@
     </w:p>
     <w:p>
       <w:pPr>
+        <w:pBdr>
+          <w:bottom w:val="single" w:sz="6" w:space="1" w:color="auto"/>
+        </w:pBdr>
         <w:rPr>
           <w:b/>
           <w:bCs/>
@@ -840,6 +799,486 @@
         </w:rPr>
         <w:t>TERMINADO</w:t>
       </w:r>
+    </w:p>
+    <w:p>
+      <w:pPr>
+        <w:rPr>
+          <w:b/>
+          <w:bCs/>
+        </w:rPr>
+      </w:pPr>
+      <w:r>
+        <w:rPr>
+          <w:b/>
+          <w:bCs/>
+        </w:rPr>
+        <w:t xml:space="preserve">Planta: </w:t>
+      </w:r>
+      <w:r>
+        <w:rPr>
+          <w:b/>
+          <w:bCs/>
+        </w:rPr>
+        <w:t>tControl</w:t>
+      </w:r>
+    </w:p>
+    <w:p>
+      <w:pPr>
+        <w:rPr>
+          <w:b/>
+          <w:bCs/>
+        </w:rPr>
+      </w:pPr>
+      <w:r>
+        <w:rPr>
+          <w:b/>
+          <w:bCs/>
+        </w:rPr>
+        <w:t xml:space="preserve">Interlocutor:  </w:t>
+      </w:r>
+      <w:r>
+        <w:rPr>
+          <w:b/>
+          <w:bCs/>
+        </w:rPr>
+        <w:t>Luis</w:t>
+      </w:r>
+    </w:p>
+    <w:p>
+      <w:r>
+        <w:rPr>
+          <w:b/>
+          <w:bCs/>
+          <w:highlight w:val="green"/>
+        </w:rPr>
+        <w:t>Mejora</w:t>
+      </w:r>
+      <w:r>
+        <w:rPr>
+          <w:b/>
+          <w:bCs/>
+          <w:highlight w:val="green"/>
+        </w:rPr>
+        <w:t xml:space="preserve">: </w:t>
+      </w:r>
+      <w:r>
+        <w:rPr>
+          <w:highlight w:val="green"/>
+        </w:rPr>
+        <w:t xml:space="preserve">tener la posibilidad de agregar </w:t>
+      </w:r>
+      <w:proofErr w:type="spellStart"/>
+      <w:r>
+        <w:rPr>
+          <w:highlight w:val="green"/>
+        </w:rPr>
+        <w:t>textarea</w:t>
+      </w:r>
+      <w:proofErr w:type="spellEnd"/>
+      <w:r>
+        <w:rPr>
+          <w:highlight w:val="green"/>
+        </w:rPr>
+        <w:t xml:space="preserve"> con distintas dimensiones y que ocupen más de una columna</w:t>
+      </w:r>
+      <w:r>
+        <w:rPr>
+          <w:highlight w:val="green"/>
+        </w:rPr>
+        <w:t>.</w:t>
+      </w:r>
+    </w:p>
+    <w:p>
+      <w:r>
+        <w:rPr>
+          <w:b/>
+          <w:bCs/>
+        </w:rPr>
+        <w:t xml:space="preserve">Imagen: </w:t>
+      </w:r>
+    </w:p>
+    <w:p>
+      <w:pPr>
+        <w:jc w:val="center"/>
+      </w:pPr>
+    </w:p>
+    <w:p>
+      <w:r>
+        <w:rPr>
+          <w:b/>
+          <w:bCs/>
+        </w:rPr>
+        <w:t>P</w:t>
+      </w:r>
+      <w:r>
+        <w:rPr>
+          <w:b/>
+          <w:bCs/>
+        </w:rPr>
+        <w:t>lan de Acción</w:t>
+      </w:r>
+      <w:r>
+        <w:rPr>
+          <w:b/>
+          <w:bCs/>
+        </w:rPr>
+        <w:t>:</w:t>
+      </w:r>
+      <w:r>
+        <w:t xml:space="preserve"> </w:t>
+      </w:r>
+      <w:r>
+        <w:t xml:space="preserve">se trabaja en </w:t>
+      </w:r>
+      <w:r>
+        <w:t>armadoDeTabla</w:t>
+      </w:r>
+      <w:r>
+        <w:t xml:space="preserve">.js en </w:t>
+      </w:r>
+      <w:proofErr w:type="spellStart"/>
+      <w:r>
+        <w:t>estilosTbodyCell</w:t>
+      </w:r>
+      <w:proofErr w:type="spellEnd"/>
+      <w:r>
+        <w:t xml:space="preserve"> y en elementGenerator.js en </w:t>
+      </w:r>
+      <w:proofErr w:type="spellStart"/>
+      <w:r>
+        <w:t>generateTextArea</w:t>
+      </w:r>
+      <w:proofErr w:type="spellEnd"/>
+    </w:p>
+    <w:p/>
+    <w:p>
+      <w:r>
+        <w:rPr>
+          <w:b/>
+          <w:bCs/>
+        </w:rPr>
+        <w:t xml:space="preserve">Acciones Realizadas: </w:t>
+      </w:r>
+      <w:r>
+        <w:t xml:space="preserve">se agregan manejadores en el campo del control que se llama separador con un objeto </w:t>
+      </w:r>
+      <w:r>
+        <w:t>{"</w:t>
+      </w:r>
+      <w:proofErr w:type="spellStart"/>
+      <w:r>
+        <w:t>filaTx</w:t>
+      </w:r>
+      <w:proofErr w:type="spellEnd"/>
+      <w:r>
+        <w:t>": "10","colsTx": "50","colSpanTx": "1"}</w:t>
+      </w:r>
+      <w:r>
+        <w:t>.</w:t>
+      </w:r>
+      <w:r>
+        <w:t xml:space="preserve"> Esto permite extraer  la cantidad de filas, columnas  necesarias, el 1 de </w:t>
+      </w:r>
+      <w:proofErr w:type="spellStart"/>
+      <w:r>
+        <w:t>colSpan</w:t>
+      </w:r>
+      <w:proofErr w:type="spellEnd"/>
+      <w:r>
+        <w:t xml:space="preserve"> hace que tome todas las celdas adyacentes y consecutivas hacia la derecha.</w:t>
+      </w:r>
+    </w:p>
+    <w:p>
+      <w:r>
+        <w:rPr>
+          <w:b/>
+          <w:bCs/>
+        </w:rPr>
+        <w:t>Resultados:</w:t>
+      </w:r>
+      <w:r>
+        <w:rPr>
+          <w:b/>
+          <w:bCs/>
+        </w:rPr>
+        <w:t xml:space="preserve"> </w:t>
+      </w:r>
+      <w:r>
+        <w:t>flexibilidad, sale esta necesidad de la bitácora.</w:t>
+      </w:r>
+    </w:p>
+    <w:p>
+      <w:pPr>
+        <w:pBdr>
+          <w:bottom w:val="single" w:sz="6" w:space="1" w:color="auto"/>
+        </w:pBdr>
+        <w:rPr>
+          <w:b/>
+          <w:bCs/>
+        </w:rPr>
+      </w:pPr>
+      <w:r>
+        <w:rPr>
+          <w:b/>
+          <w:bCs/>
+        </w:rPr>
+        <w:t>Estatus: TERMINADO</w:t>
+      </w:r>
+    </w:p>
+    <w:p>
+      <w:pPr>
+        <w:rPr>
+          <w:b/>
+          <w:bCs/>
+        </w:rPr>
+      </w:pPr>
+      <w:r>
+        <w:rPr>
+          <w:b/>
+          <w:bCs/>
+        </w:rPr>
+        <w:t xml:space="preserve">Planta: </w:t>
+      </w:r>
+      <w:r>
+        <w:rPr>
+          <w:b/>
+          <w:bCs/>
+        </w:rPr>
+        <w:t>tControl</w:t>
+      </w:r>
+    </w:p>
+    <w:p>
+      <w:pPr>
+        <w:rPr>
+          <w:b/>
+          <w:bCs/>
+        </w:rPr>
+      </w:pPr>
+      <w:r>
+        <w:rPr>
+          <w:b/>
+          <w:bCs/>
+        </w:rPr>
+        <w:t xml:space="preserve">Interlocutor:  </w:t>
+      </w:r>
+      <w:r>
+        <w:rPr>
+          <w:b/>
+          <w:bCs/>
+        </w:rPr>
+        <w:t>Luis</w:t>
+      </w:r>
+    </w:p>
+    <w:p>
+      <w:r>
+        <w:rPr>
+          <w:b/>
+          <w:bCs/>
+        </w:rPr>
+        <w:t xml:space="preserve">Mejora: </w:t>
+      </w:r>
+      <w:r>
+        <w:t>hacer un menú selectivo</w:t>
+      </w:r>
+      <w:r>
+        <w:t>.</w:t>
+      </w:r>
+    </w:p>
+    <w:p>
+      <w:r>
+        <w:rPr>
+          <w:b/>
+          <w:bCs/>
+        </w:rPr>
+        <w:t xml:space="preserve">Imagen: </w:t>
+      </w:r>
+    </w:p>
+    <w:p>
+      <w:pPr>
+        <w:jc w:val="center"/>
+      </w:pPr>
+    </w:p>
+    <w:p>
+      <w:r>
+        <w:rPr>
+          <w:b/>
+          <w:bCs/>
+        </w:rPr>
+        <w:t>P</w:t>
+      </w:r>
+      <w:r>
+        <w:rPr>
+          <w:b/>
+          <w:bCs/>
+        </w:rPr>
+        <w:t>lan de Acción</w:t>
+      </w:r>
+      <w:r>
+        <w:rPr>
+          <w:b/>
+          <w:bCs/>
+        </w:rPr>
+        <w:t>:</w:t>
+      </w:r>
+      <w:r>
+        <w:t xml:space="preserve"> </w:t>
+      </w:r>
+      <w:r>
+        <w:t xml:space="preserve">tener la posibilidad por planta dentro de </w:t>
+      </w:r>
+      <w:proofErr w:type="spellStart"/>
+      <w:r>
+        <w:t>app.json</w:t>
+      </w:r>
+      <w:proofErr w:type="spellEnd"/>
+      <w:r>
+        <w:t xml:space="preserve"> un conjunto de excepciones de los menú:</w:t>
+      </w:r>
+    </w:p>
+    <w:p/>
+    <w:p>
+      <w:proofErr w:type="spellStart"/>
+      <w:r>
+        <w:lastRenderedPageBreak/>
+        <w:t>menuSelectivo</w:t>
+      </w:r>
+      <w:proofErr w:type="spellEnd"/>
+      <w:r>
+        <w:t>: {</w:t>
+      </w:r>
+    </w:p>
+    <w:p>
+      <w:proofErr w:type="spellStart"/>
+      <w:r>
+        <w:t>sinGuardar</w:t>
+      </w:r>
+      <w:proofErr w:type="spellEnd"/>
+      <w:r>
+        <w:t>: [63],</w:t>
+      </w:r>
+    </w:p>
+    <w:p>
+      <w:proofErr w:type="spellStart"/>
+      <w:r>
+        <w:t>sinGuardarComo</w:t>
+      </w:r>
+      <w:proofErr w:type="spellEnd"/>
+      <w:r>
+        <w:t>: [63],</w:t>
+      </w:r>
+    </w:p>
+    <w:p>
+      <w:proofErr w:type="spellStart"/>
+      <w:r>
+        <w:t>sinGuardarComoNuevo</w:t>
+      </w:r>
+      <w:proofErr w:type="spellEnd"/>
+      <w:r>
+        <w:t>: [],</w:t>
+      </w:r>
+    </w:p>
+    <w:p>
+      <w:proofErr w:type="spellStart"/>
+      <w:r>
+        <w:t>sinSalir</w:t>
+      </w:r>
+      <w:proofErr w:type="spellEnd"/>
+      <w:r>
+        <w:t>: [],</w:t>
+      </w:r>
+    </w:p>
+    <w:p>
+      <w:proofErr w:type="spellStart"/>
+      <w:r>
+        <w:t>sinVolver</w:t>
+      </w:r>
+      <w:proofErr w:type="spellEnd"/>
+      <w:r>
+        <w:t>: [],</w:t>
+      </w:r>
+    </w:p>
+    <w:p>
+      <w:proofErr w:type="spellStart"/>
+      <w:r>
+        <w:t>conExportar</w:t>
+      </w:r>
+      <w:proofErr w:type="spellEnd"/>
+      <w:r>
+        <w:t>: []</w:t>
+      </w:r>
+    </w:p>
+    <w:p>
+      <w:r>
+        <w:t>}</w:t>
+      </w:r>
+    </w:p>
+    <w:p/>
+    <w:p/>
+    <w:p>
+      <w:r>
+        <w:rPr>
+          <w:b/>
+          <w:bCs/>
+        </w:rPr>
+        <w:t xml:space="preserve">Acciones Realizadas: </w:t>
+      </w:r>
+    </w:p>
+    <w:p>
+      <w:r>
+        <w:rPr>
+          <w:b/>
+          <w:bCs/>
+        </w:rPr>
+        <w:t>Resultados:</w:t>
+      </w:r>
+      <w:r>
+        <w:rPr>
+          <w:b/>
+          <w:bCs/>
+        </w:rPr>
+        <w:t xml:space="preserve"> </w:t>
+      </w:r>
+      <w:r>
+        <w:t>flexibilidad, sale esta necesidad de la bitácora.</w:t>
+      </w:r>
+    </w:p>
+    <w:p>
+      <w:pPr>
+        <w:rPr>
+          <w:b/>
+          <w:bCs/>
+        </w:rPr>
+      </w:pPr>
+      <w:r>
+        <w:rPr>
+          <w:b/>
+          <w:bCs/>
+        </w:rPr>
+        <w:t xml:space="preserve">Estatus: </w:t>
+      </w:r>
+      <w:r>
+        <w:rPr>
+          <w:b/>
+          <w:bCs/>
+        </w:rPr>
+        <w:t>EN PORCESO</w:t>
+      </w:r>
+    </w:p>
+    <w:p>
+      <w:pPr>
+        <w:rPr>
+          <w:b/>
+          <w:bCs/>
+        </w:rPr>
+      </w:pPr>
+    </w:p>
+    <w:p>
+      <w:pPr>
+        <w:rPr>
+          <w:b/>
+          <w:bCs/>
+        </w:rPr>
+      </w:pPr>
     </w:p>
     <w:p>
       <w:pPr>
@@ -1383,7 +1822,7 @@
   <w:style w:type="paragraph" w:default="1" w:styleId="Normal">
     <w:name w:val="Normal"/>
     <w:qFormat/>
-    <w:rsid w:val="005C53AA"/>
+    <w:rsid w:val="00CF63CA"/>
   </w:style>
   <w:style w:type="paragraph" w:styleId="Ttulo1">
     <w:name w:val="heading 1"/>
@@ -1587,7 +2026,6 @@
   <w:style w:type="character" w:default="1" w:styleId="Fuentedeprrafopredeter">
     <w:name w:val="Default Paragraph Font"/>
     <w:uiPriority w:val="1"/>
-    <w:semiHidden/>
     <w:unhideWhenUsed/>
   </w:style>
   <w:style w:type="table" w:default="1" w:styleId="Tablanormal">

</xml_diff>

<commit_message>
se implementa el menus  selectivo
</commit_message>
<xml_diff>
--- a/Bitácora de bugs tControl 2024.docx
+++ b/Bitácora de bugs tControl 2024.docx
@@ -127,10 +127,12 @@
         <w:t xml:space="preserve">cambiar de </w:t>
       </w:r>
       <w:proofErr w:type="spellStart"/>
+      <w:proofErr w:type="gramStart"/>
       <w:r>
         <w:t>window.open</w:t>
       </w:r>
       <w:proofErr w:type="spellEnd"/>
+      <w:proofErr w:type="gramEnd"/>
       <w:r>
         <w:t>(ruta)</w:t>
       </w:r>
@@ -196,7 +198,15 @@
         <w:t xml:space="preserve"> </w:t>
       </w:r>
       <w:r>
-        <w:t>en las consultas se abre a otra pagina nueva pero se pierde el volver</w:t>
+        <w:t xml:space="preserve">en las consultas se abre a otra pagina </w:t>
+      </w:r>
+      <w:proofErr w:type="gramStart"/>
+      <w:r>
+        <w:t>nueva</w:t>
+      </w:r>
+      <w:proofErr w:type="gramEnd"/>
+      <w:r>
+        <w:t xml:space="preserve"> pero se pierde el volver</w:t>
       </w:r>
     </w:p>
     <w:p>
@@ -286,18 +296,42 @@
         <w:rPr>
           <w:b/>
           <w:bCs/>
+          <w:highlight w:val="green"/>
         </w:rPr>
         <w:t xml:space="preserve">Problema: </w:t>
       </w:r>
       <w:r>
-        <w:t xml:space="preserve">no está leyendo los radio </w:t>
-      </w:r>
-      <w:proofErr w:type="spellStart"/>
-      <w:r>
+        <w:rPr>
+          <w:highlight w:val="green"/>
+        </w:rPr>
+        <w:t xml:space="preserve">no está leyendo </w:t>
+      </w:r>
+      <w:proofErr w:type="gramStart"/>
+      <w:r>
+        <w:rPr>
+          <w:highlight w:val="green"/>
+        </w:rPr>
+        <w:t>los radio</w:t>
+      </w:r>
+      <w:proofErr w:type="gramEnd"/>
+      <w:r>
+        <w:rPr>
+          <w:highlight w:val="green"/>
+        </w:rPr>
+        <w:t xml:space="preserve"> </w:t>
+      </w:r>
+      <w:proofErr w:type="spellStart"/>
+      <w:r>
+        <w:rPr>
+          <w:highlight w:val="green"/>
+        </w:rPr>
         <w:t>buttons</w:t>
       </w:r>
       <w:proofErr w:type="spellEnd"/>
       <w:r>
+        <w:rPr>
+          <w:highlight w:val="green"/>
+        </w:rPr>
         <w:t>.</w:t>
       </w:r>
     </w:p>
@@ -413,6 +447,7 @@
         <w:t>columnaTd</w:t>
       </w:r>
       <w:proofErr w:type="spellEnd"/>
+      <w:proofErr w:type="gramStart"/>
       <w:r>
         <w:rPr>
           <w:lang w:val="en-US"/>
@@ -427,6 +462,7 @@
         <w:t>childNodes</w:t>
       </w:r>
       <w:proofErr w:type="spellEnd"/>
+      <w:proofErr w:type="gramEnd"/>
       <w:r>
         <w:rPr>
           <w:lang w:val="en-US"/>
@@ -477,15 +513,30 @@
         <w:rPr>
           <w:lang w:val="en-US"/>
         </w:rPr>
-        <w:t xml:space="preserve"> === '1' ? </w:t>
-      </w:r>
+        <w:t xml:space="preserve"> === '1</w:t>
+      </w:r>
+      <w:proofErr w:type="gramStart"/>
       <w:r>
         <w:rPr>
           <w:lang w:val="en-US"/>
         </w:rPr>
+        <w:t>' ?</w:t>
+      </w:r>
+      <w:proofErr w:type="gramEnd"/>
+      <w:r>
+        <w:rPr>
+          <w:lang w:val="en-US"/>
+        </w:rPr>
+        <w:t xml:space="preserve"> </w:t>
+      </w:r>
+      <w:r>
+        <w:rPr>
+          <w:lang w:val="en-US"/>
+        </w:rPr>
         <w:t>(</w:t>
       </w:r>
       <w:proofErr w:type="spellStart"/>
+      <w:proofErr w:type="gramStart"/>
       <w:r>
         <w:rPr>
           <w:lang w:val="en-US"/>
@@ -493,6 +544,7 @@
         <w:t>radio.checked</w:t>
       </w:r>
       <w:proofErr w:type="spellEnd"/>
+      <w:proofErr w:type="gramEnd"/>
       <w:r>
         <w:rPr>
           <w:lang w:val="en-US"/>
@@ -659,26 +711,56 @@
         <w:rPr>
           <w:b/>
           <w:bCs/>
+          <w:highlight w:val="green"/>
         </w:rPr>
         <w:t xml:space="preserve">Problema: </w:t>
       </w:r>
       <w:r>
+        <w:rPr>
+          <w:highlight w:val="green"/>
+        </w:rPr>
         <w:t xml:space="preserve">no se le puede dar seguimiento a los controles desde el control </w:t>
       </w:r>
       <w:proofErr w:type="spellStart"/>
       <w:r>
+        <w:rPr>
+          <w:highlight w:val="green"/>
+        </w:rPr>
         <w:t>porue</w:t>
       </w:r>
       <w:proofErr w:type="spellEnd"/>
       <w:r>
-        <w:t xml:space="preserve"> no se sabe cuál es el id y  hay que buscar en </w:t>
-      </w:r>
-      <w:proofErr w:type="spellStart"/>
-      <w:r>
+        <w:rPr>
+          <w:highlight w:val="green"/>
+        </w:rPr>
+        <w:t xml:space="preserve"> no se sabe cuál es el id </w:t>
+      </w:r>
+      <w:proofErr w:type="gramStart"/>
+      <w:r>
+        <w:rPr>
+          <w:highlight w:val="green"/>
+        </w:rPr>
+        <w:t>y  hay</w:t>
+      </w:r>
+      <w:proofErr w:type="gramEnd"/>
+      <w:r>
+        <w:rPr>
+          <w:highlight w:val="green"/>
+        </w:rPr>
+        <w:t xml:space="preserve"> que buscar en </w:t>
+      </w:r>
+      <w:proofErr w:type="spellStart"/>
+      <w:r>
+        <w:rPr>
+          <w:highlight w:val="green"/>
+        </w:rPr>
         <w:t>LTYreporte</w:t>
       </w:r>
       <w:proofErr w:type="spellEnd"/>
       <w:r>
+        <w:rPr>
+          <w:highlight w:val="green"/>
+        </w:rPr>
         <w:t>.</w:t>
       </w:r>
     </w:p>
@@ -977,7 +1059,15 @@
         <w:t>.</w:t>
       </w:r>
       <w:r>
-        <w:t xml:space="preserve"> Esto permite extraer  la cantidad de filas, columnas  necesarias, el 1 de </w:t>
+        <w:t xml:space="preserve"> Esto permite </w:t>
+      </w:r>
+      <w:proofErr w:type="gramStart"/>
+      <w:r>
+        <w:t>extraer  la</w:t>
+      </w:r>
+      <w:proofErr w:type="gramEnd"/>
+      <w:r>
+        <w:t xml:space="preserve"> cantidad de filas, columnas  necesarias, el 1 de </w:t>
       </w:r>
       <w:proofErr w:type="spellStart"/>
       <w:r>
@@ -1074,13 +1164,20 @@
         <w:rPr>
           <w:b/>
           <w:bCs/>
+          <w:highlight w:val="green"/>
         </w:rPr>
         <w:t xml:space="preserve">Mejora: </w:t>
       </w:r>
       <w:r>
+        <w:rPr>
+          <w:highlight w:val="green"/>
+        </w:rPr>
         <w:t>hacer un menú selectivo</w:t>
       </w:r>
       <w:r>
+        <w:rPr>
+          <w:highlight w:val="green"/>
+        </w:rPr>
         <w:t>.</w:t>
       </w:r>
     </w:p>
@@ -1127,10 +1224,12 @@
         <w:t xml:space="preserve">tener la posibilidad por planta dentro de </w:t>
       </w:r>
       <w:proofErr w:type="spellStart"/>
+      <w:proofErr w:type="gramStart"/>
       <w:r>
         <w:t>app.json</w:t>
       </w:r>
       <w:proofErr w:type="spellEnd"/>
+      <w:proofErr w:type="gramEnd"/>
       <w:r>
         <w:t xml:space="preserve"> un conjunto de excepciones de los menú:</w:t>
       </w:r>
@@ -1148,6 +1247,17 @@
       </w:r>
     </w:p>
     <w:p>
+      <w:pPr>
+        <w:ind w:left="708"/>
+      </w:pPr>
+      <w:r>
+        <w:t>sin: {</w:t>
+      </w:r>
+    </w:p>
+    <w:p>
+      <w:pPr>
+        <w:ind w:left="1416"/>
+      </w:pPr>
       <w:proofErr w:type="spellStart"/>
       <w:r>
         <w:t>sinGuardar</w:t>
@@ -1158,6 +1268,9 @@
       </w:r>
     </w:p>
     <w:p>
+      <w:pPr>
+        <w:ind w:left="1416"/>
+      </w:pPr>
       <w:proofErr w:type="spellStart"/>
       <w:r>
         <w:t>sinGuardarComo</w:t>
@@ -1168,6 +1281,9 @@
       </w:r>
     </w:p>
     <w:p>
+      <w:pPr>
+        <w:ind w:left="1416"/>
+      </w:pPr>
       <w:proofErr w:type="spellStart"/>
       <w:r>
         <w:t>sinGuardarComoNuevo</w:t>
@@ -1178,6 +1294,9 @@
       </w:r>
     </w:p>
     <w:p>
+      <w:pPr>
+        <w:ind w:left="1416"/>
+      </w:pPr>
       <w:proofErr w:type="spellStart"/>
       <w:r>
         <w:t>sinSalir</w:t>
@@ -1188,6 +1307,9 @@
       </w:r>
     </w:p>
     <w:p>
+      <w:pPr>
+        <w:ind w:left="1416"/>
+      </w:pPr>
       <w:proofErr w:type="spellStart"/>
       <w:r>
         <w:t>sinVolver</w:t>
@@ -1198,6 +1320,28 @@
       </w:r>
     </w:p>
     <w:p>
+      <w:pPr>
+        <w:ind w:left="708"/>
+      </w:pPr>
+      <w:r>
+        <w:t>},</w:t>
+      </w:r>
+    </w:p>
+    <w:p>
+      <w:pPr>
+        <w:ind w:left="708"/>
+      </w:pPr>
+      <w:r>
+        <w:t>con: {</w:t>
+      </w:r>
+    </w:p>
+    <w:p>
+      <w:r>
+        <w:tab/>
+      </w:r>
+      <w:r>
+        <w:tab/>
+      </w:r>
       <w:proofErr w:type="spellStart"/>
       <w:r>
         <w:t>conExportar</w:t>
@@ -1205,6 +1349,14 @@
       <w:proofErr w:type="spellEnd"/>
       <w:r>
         <w:t>: []</w:t>
+      </w:r>
+    </w:p>
+    <w:p>
+      <w:pPr>
+        <w:ind w:left="708"/>
+      </w:pPr>
+      <w:r>
+        <w:t>}</w:t>
       </w:r>
     </w:p>
     <w:p>
@@ -1219,9 +1371,46 @@
         <w:rPr>
           <w:b/>
           <w:bCs/>
+          <w:highlight w:val="green"/>
         </w:rPr>
         <w:t xml:space="preserve">Acciones Realizadas: </w:t>
       </w:r>
+      <w:r>
+        <w:rPr>
+          <w:highlight w:val="green"/>
+        </w:rPr>
+        <w:t xml:space="preserve">se agrega la posibilidad de escribir en </w:t>
+      </w:r>
+      <w:proofErr w:type="spellStart"/>
+      <w:proofErr w:type="gramStart"/>
+      <w:r>
+        <w:rPr>
+          <w:highlight w:val="green"/>
+        </w:rPr>
+        <w:t>app.json</w:t>
+      </w:r>
+      <w:proofErr w:type="spellEnd"/>
+      <w:proofErr w:type="gramEnd"/>
+      <w:r>
+        <w:rPr>
+          <w:highlight w:val="green"/>
+        </w:rPr>
+        <w:t xml:space="preserve"> aquellos reportes que queremos modificar el tipo de  </w:t>
+      </w:r>
+      <w:proofErr w:type="spellStart"/>
+      <w:r>
+        <w:rPr>
+          <w:highlight w:val="green"/>
+        </w:rPr>
+        <w:t>menus</w:t>
+      </w:r>
+      <w:proofErr w:type="spellEnd"/>
+      <w:r>
+        <w:rPr>
+          <w:highlight w:val="green"/>
+        </w:rPr>
+        <w:t xml:space="preserve"> que necesita el control</w:t>
+      </w:r>
     </w:p>
     <w:p>
       <w:r>
@@ -1244,6 +1433,9 @@
     </w:p>
     <w:p>
       <w:pPr>
+        <w:pBdr>
+          <w:bottom w:val="single" w:sz="6" w:space="1" w:color="auto"/>
+        </w:pBdr>
         <w:rPr>
           <w:b/>
           <w:bCs/>
@@ -1261,16 +1453,670 @@
           <w:b/>
           <w:bCs/>
         </w:rPr>
-        <w:t>EN PORCESO</w:t>
-      </w:r>
-    </w:p>
-    <w:p>
-      <w:pPr>
-        <w:rPr>
-          <w:b/>
-          <w:bCs/>
-        </w:rPr>
-      </w:pPr>
+        <w:t>TERMINADO</w:t>
+      </w:r>
+    </w:p>
+    <w:p>
+      <w:pPr>
+        <w:rPr>
+          <w:b/>
+          <w:bCs/>
+        </w:rPr>
+      </w:pPr>
+      <w:r>
+        <w:rPr>
+          <w:b/>
+          <w:bCs/>
+        </w:rPr>
+        <w:t>Planta: tControl</w:t>
+      </w:r>
+    </w:p>
+    <w:p>
+      <w:pPr>
+        <w:rPr>
+          <w:b/>
+          <w:bCs/>
+        </w:rPr>
+      </w:pPr>
+      <w:r>
+        <w:rPr>
+          <w:b/>
+          <w:bCs/>
+        </w:rPr>
+        <w:t>Interlocutor:  Luis</w:t>
+      </w:r>
+    </w:p>
+    <w:p>
+      <w:r>
+        <w:rPr>
+          <w:b/>
+          <w:bCs/>
+          <w:highlight w:val="red"/>
+        </w:rPr>
+        <w:t>Mejora</w:t>
+      </w:r>
+      <w:r>
+        <w:rPr>
+          <w:b/>
+          <w:bCs/>
+        </w:rPr>
+        <w:t xml:space="preserve">: </w:t>
+      </w:r>
+      <w:r>
+        <w:t xml:space="preserve">agregar al generador de controles en </w:t>
+      </w:r>
+      <w:proofErr w:type="spellStart"/>
+      <w:r>
+        <w:t>superAdmin</w:t>
+      </w:r>
+      <w:proofErr w:type="spellEnd"/>
+      <w:r>
+        <w:t xml:space="preserve"> la posibilidad de agregar medidas extraordinarias a los </w:t>
+      </w:r>
+      <w:proofErr w:type="spellStart"/>
+      <w:r>
+        <w:t>textArea</w:t>
+      </w:r>
+      <w:proofErr w:type="spellEnd"/>
+      <w:r>
+        <w:t>.</w:t>
+      </w:r>
+    </w:p>
+    <w:p>
+      <w:r>
+        <w:rPr>
+          <w:b/>
+          <w:bCs/>
+        </w:rPr>
+        <w:t xml:space="preserve">Imagen: </w:t>
+      </w:r>
+    </w:p>
+    <w:p/>
+    <w:p>
+      <w:r>
+        <w:rPr>
+          <w:b/>
+          <w:bCs/>
+        </w:rPr>
+        <w:t>Plan de Acción:</w:t>
+      </w:r>
+      <w:r>
+        <w:t xml:space="preserve"> </w:t>
+      </w:r>
+      <w:r>
+        <w:t xml:space="preserve">agregar un aviso cuando se selecciona un </w:t>
+      </w:r>
+      <w:proofErr w:type="spellStart"/>
+      <w:r>
+        <w:t>textarea</w:t>
+      </w:r>
+      <w:proofErr w:type="spellEnd"/>
+      <w:r>
+        <w:t xml:space="preserve"> o texto largo que alerte de la posibilidad de modificar las dimensiones y el modo de ocupación de estos elementos, el </w:t>
+      </w:r>
+      <w:proofErr w:type="spellStart"/>
+      <w:r>
+        <w:t>superAdmin</w:t>
+      </w:r>
+      <w:proofErr w:type="spellEnd"/>
+      <w:r>
+        <w:t xml:space="preserve"> debe ingresar las filas, las columnas y si quiere que ocupe todas las celdas consecutivas. </w:t>
+      </w:r>
+    </w:p>
+    <w:p/>
+    <w:p>
+      <w:r>
+        <w:rPr>
+          <w:b/>
+          <w:bCs/>
+        </w:rPr>
+        <w:t xml:space="preserve">Acciones Realizadas: </w:t>
+      </w:r>
+    </w:p>
+    <w:p>
+      <w:pPr>
+        <w:rPr>
+          <w:b/>
+          <w:bCs/>
+        </w:rPr>
+      </w:pPr>
+      <w:r>
+        <w:rPr>
+          <w:b/>
+          <w:bCs/>
+        </w:rPr>
+        <w:t>Resultados:</w:t>
+      </w:r>
+      <w:r>
+        <w:rPr>
+          <w:b/>
+          <w:bCs/>
+        </w:rPr>
+        <w:t xml:space="preserve"> </w:t>
+      </w:r>
+    </w:p>
+    <w:p>
+      <w:pPr>
+        <w:pBdr>
+          <w:bottom w:val="single" w:sz="6" w:space="1" w:color="auto"/>
+        </w:pBdr>
+        <w:rPr>
+          <w:b/>
+          <w:bCs/>
+        </w:rPr>
+      </w:pPr>
+      <w:r>
+        <w:rPr>
+          <w:b/>
+          <w:bCs/>
+        </w:rPr>
+        <w:t>Estatus:</w:t>
+      </w:r>
+      <w:r>
+        <w:rPr>
+          <w:b/>
+          <w:bCs/>
+        </w:rPr>
+        <w:t xml:space="preserve"> </w:t>
+      </w:r>
+    </w:p>
+    <w:p>
+      <w:pPr>
+        <w:rPr>
+          <w:b/>
+          <w:bCs/>
+        </w:rPr>
+      </w:pPr>
+    </w:p>
+    <w:p>
+      <w:pPr>
+        <w:rPr>
+          <w:b/>
+          <w:bCs/>
+        </w:rPr>
+      </w:pPr>
+    </w:p>
+    <w:p>
+      <w:pPr>
+        <w:rPr>
+          <w:b/>
+          <w:bCs/>
+        </w:rPr>
+      </w:pPr>
+      <w:r>
+        <w:rPr>
+          <w:b/>
+          <w:bCs/>
+        </w:rPr>
+        <w:t>Planta: tControl</w:t>
+      </w:r>
+    </w:p>
+    <w:p>
+      <w:pPr>
+        <w:rPr>
+          <w:b/>
+          <w:bCs/>
+        </w:rPr>
+      </w:pPr>
+      <w:r>
+        <w:rPr>
+          <w:b/>
+          <w:bCs/>
+        </w:rPr>
+        <w:t>Interlocutor:  Luis</w:t>
+      </w:r>
+    </w:p>
+    <w:p>
+      <w:r>
+        <w:rPr>
+          <w:b/>
+          <w:bCs/>
+          <w:highlight w:val="red"/>
+        </w:rPr>
+        <w:t>Mejora</w:t>
+      </w:r>
+      <w:r>
+        <w:rPr>
+          <w:b/>
+          <w:bCs/>
+        </w:rPr>
+        <w:t xml:space="preserve">: </w:t>
+      </w:r>
+      <w:r>
+        <w:t xml:space="preserve">tener la posibilidad </w:t>
+      </w:r>
+      <w:proofErr w:type="gramStart"/>
+      <w:r>
+        <w:t>de  clonar</w:t>
+      </w:r>
+      <w:proofErr w:type="gramEnd"/>
+      <w:r>
+        <w:t xml:space="preserve"> un control de cualquier planta a la planta que se está trabajando</w:t>
+      </w:r>
+      <w:r>
+        <w:t>.</w:t>
+      </w:r>
+    </w:p>
+    <w:p>
+      <w:r>
+        <w:rPr>
+          <w:b/>
+          <w:bCs/>
+        </w:rPr>
+        <w:t xml:space="preserve">Imagen: </w:t>
+      </w:r>
+    </w:p>
+    <w:p/>
+    <w:p>
+      <w:r>
+        <w:rPr>
+          <w:b/>
+          <w:bCs/>
+        </w:rPr>
+        <w:t>Plan de Acción:</w:t>
+      </w:r>
+      <w:r>
+        <w:t xml:space="preserve"> </w:t>
+      </w:r>
+      <w:r>
+        <w:t xml:space="preserve">agregar opción u otra ruta de flujo para clonar control de una planta a </w:t>
+      </w:r>
+      <w:proofErr w:type="gramStart"/>
+      <w:r>
+        <w:t>otra.</w:t>
+      </w:r>
+      <w:r>
+        <w:t>.</w:t>
+      </w:r>
+      <w:proofErr w:type="gramEnd"/>
+      <w:r>
+        <w:t xml:space="preserve"> </w:t>
+      </w:r>
+    </w:p>
+    <w:p/>
+    <w:p>
+      <w:r>
+        <w:rPr>
+          <w:b/>
+          <w:bCs/>
+        </w:rPr>
+        <w:t xml:space="preserve">Acciones Realizadas: </w:t>
+      </w:r>
+    </w:p>
+    <w:p>
+      <w:pPr>
+        <w:rPr>
+          <w:b/>
+          <w:bCs/>
+        </w:rPr>
+      </w:pPr>
+      <w:r>
+        <w:rPr>
+          <w:b/>
+          <w:bCs/>
+        </w:rPr>
+        <w:t>Resultados:</w:t>
+      </w:r>
+      <w:r>
+        <w:rPr>
+          <w:b/>
+          <w:bCs/>
+        </w:rPr>
+        <w:t xml:space="preserve"> </w:t>
+      </w:r>
+    </w:p>
+    <w:p>
+      <w:pPr>
+        <w:pBdr>
+          <w:bottom w:val="single" w:sz="6" w:space="1" w:color="auto"/>
+        </w:pBdr>
+        <w:rPr>
+          <w:b/>
+          <w:bCs/>
+        </w:rPr>
+      </w:pPr>
+      <w:r>
+        <w:rPr>
+          <w:b/>
+          <w:bCs/>
+        </w:rPr>
+        <w:t>Estatus:</w:t>
+      </w:r>
+      <w:r>
+        <w:rPr>
+          <w:b/>
+          <w:bCs/>
+        </w:rPr>
+        <w:t xml:space="preserve"> </w:t>
+      </w:r>
+    </w:p>
+    <w:p>
+      <w:pPr>
+        <w:rPr>
+          <w:b/>
+          <w:bCs/>
+        </w:rPr>
+      </w:pPr>
+    </w:p>
+    <w:p>
+      <w:pPr>
+        <w:rPr>
+          <w:b/>
+          <w:bCs/>
+        </w:rPr>
+      </w:pPr>
+      <w:r>
+        <w:rPr>
+          <w:b/>
+          <w:bCs/>
+        </w:rPr>
+        <w:t>Planta: tControl</w:t>
+      </w:r>
+    </w:p>
+    <w:p>
+      <w:pPr>
+        <w:rPr>
+          <w:b/>
+          <w:bCs/>
+        </w:rPr>
+      </w:pPr>
+      <w:r>
+        <w:rPr>
+          <w:b/>
+          <w:bCs/>
+        </w:rPr>
+        <w:t>Interlocutor:  Luis</w:t>
+      </w:r>
+    </w:p>
+    <w:p>
+      <w:r>
+        <w:rPr>
+          <w:b/>
+          <w:bCs/>
+          <w:highlight w:val="red"/>
+        </w:rPr>
+        <w:t>Mejora</w:t>
+      </w:r>
+      <w:r>
+        <w:rPr>
+          <w:b/>
+          <w:bCs/>
+          <w:highlight w:val="red"/>
+        </w:rPr>
+        <w:t>:</w:t>
+      </w:r>
+      <w:r>
+        <w:rPr>
+          <w:b/>
+          <w:bCs/>
+        </w:rPr>
+        <w:t xml:space="preserve"> </w:t>
+      </w:r>
+      <w:r>
+        <w:t xml:space="preserve">tener la posibilidad </w:t>
+      </w:r>
+      <w:proofErr w:type="gramStart"/>
+      <w:r>
+        <w:t>de  clonar</w:t>
+      </w:r>
+      <w:proofErr w:type="gramEnd"/>
+      <w:r>
+        <w:t xml:space="preserve"> un control de cualquier planta a la planta que se está trabajando.</w:t>
+      </w:r>
+    </w:p>
+    <w:p>
+      <w:r>
+        <w:rPr>
+          <w:b/>
+          <w:bCs/>
+        </w:rPr>
+        <w:t xml:space="preserve">Imagen: </w:t>
+      </w:r>
+    </w:p>
+    <w:p/>
+    <w:p>
+      <w:r>
+        <w:rPr>
+          <w:b/>
+          <w:bCs/>
+        </w:rPr>
+        <w:t>Plan de Acción:</w:t>
+      </w:r>
+      <w:r>
+        <w:t xml:space="preserve"> </w:t>
+      </w:r>
+      <w:r>
+        <w:t xml:space="preserve">agregar opción u otra ruta de flujo para clonar control de una planta a </w:t>
+      </w:r>
+      <w:proofErr w:type="gramStart"/>
+      <w:r>
+        <w:t>otra..</w:t>
+      </w:r>
+      <w:proofErr w:type="gramEnd"/>
+      <w:r>
+        <w:t xml:space="preserve"> </w:t>
+      </w:r>
+    </w:p>
+    <w:p/>
+    <w:p>
+      <w:r>
+        <w:rPr>
+          <w:b/>
+          <w:bCs/>
+        </w:rPr>
+        <w:t xml:space="preserve">Acciones Realizadas: </w:t>
+      </w:r>
+    </w:p>
+    <w:p>
+      <w:pPr>
+        <w:rPr>
+          <w:b/>
+          <w:bCs/>
+        </w:rPr>
+      </w:pPr>
+      <w:r>
+        <w:rPr>
+          <w:b/>
+          <w:bCs/>
+        </w:rPr>
+        <w:t>Resultados:</w:t>
+      </w:r>
+      <w:r>
+        <w:rPr>
+          <w:b/>
+          <w:bCs/>
+        </w:rPr>
+        <w:t xml:space="preserve"> </w:t>
+      </w:r>
+    </w:p>
+    <w:p>
+      <w:pPr>
+        <w:pBdr>
+          <w:bottom w:val="single" w:sz="6" w:space="1" w:color="auto"/>
+        </w:pBdr>
+        <w:rPr>
+          <w:b/>
+          <w:bCs/>
+        </w:rPr>
+      </w:pPr>
+      <w:r>
+        <w:rPr>
+          <w:b/>
+          <w:bCs/>
+        </w:rPr>
+        <w:t>Estatus:</w:t>
+      </w:r>
+      <w:r>
+        <w:rPr>
+          <w:b/>
+          <w:bCs/>
+        </w:rPr>
+        <w:t xml:space="preserve"> </w:t>
+      </w:r>
+    </w:p>
+    <w:p>
+      <w:pPr>
+        <w:rPr>
+          <w:b/>
+          <w:bCs/>
+        </w:rPr>
+      </w:pPr>
+      <w:r>
+        <w:rPr>
+          <w:b/>
+          <w:bCs/>
+        </w:rPr>
+        <w:t>Planta: tControl</w:t>
+      </w:r>
+    </w:p>
+    <w:p>
+      <w:pPr>
+        <w:rPr>
+          <w:b/>
+          <w:bCs/>
+        </w:rPr>
+      </w:pPr>
+      <w:r>
+        <w:rPr>
+          <w:b/>
+          <w:bCs/>
+        </w:rPr>
+        <w:t>Interlocutor:  Luis</w:t>
+      </w:r>
+    </w:p>
+    <w:p>
+      <w:r>
+        <w:rPr>
+          <w:b/>
+          <w:bCs/>
+          <w:highlight w:val="red"/>
+        </w:rPr>
+        <w:t>Mejora:</w:t>
+      </w:r>
+      <w:r>
+        <w:rPr>
+          <w:b/>
+          <w:bCs/>
+        </w:rPr>
+        <w:t xml:space="preserve"> </w:t>
+      </w:r>
+      <w:r>
+        <w:t xml:space="preserve">agrega automatismo para la generación de una planta nueva en el </w:t>
+      </w:r>
+      <w:proofErr w:type="spellStart"/>
+      <w:proofErr w:type="gramStart"/>
+      <w:r>
+        <w:t>app.json</w:t>
+      </w:r>
+      <w:proofErr w:type="spellEnd"/>
+      <w:proofErr w:type="gramEnd"/>
+      <w:r>
+        <w:t xml:space="preserve"> la estructura de menú selectivo y agregar un </w:t>
+      </w:r>
+      <w:proofErr w:type="spellStart"/>
+      <w:r>
+        <w:t>superAdmin</w:t>
+      </w:r>
+      <w:proofErr w:type="spellEnd"/>
+      <w:r>
+        <w:t xml:space="preserve"> </w:t>
+      </w:r>
+      <w:proofErr w:type="spellStart"/>
+      <w:r>
+        <w:t>luisglogista</w:t>
+      </w:r>
+      <w:proofErr w:type="spellEnd"/>
+      <w:r>
+        <w:t>.</w:t>
+      </w:r>
+    </w:p>
+    <w:p>
+      <w:r>
+        <w:rPr>
+          <w:b/>
+          <w:bCs/>
+        </w:rPr>
+        <w:t xml:space="preserve">Imagen: </w:t>
+      </w:r>
+    </w:p>
+    <w:p/>
+    <w:p>
+      <w:r>
+        <w:rPr>
+          <w:b/>
+          <w:bCs/>
+        </w:rPr>
+        <w:t>Plan de Acción:</w:t>
+      </w:r>
+      <w:r>
+        <w:t xml:space="preserve"> </w:t>
+      </w:r>
+      <w:r>
+        <w:t xml:space="preserve">trabajar sobre la generación del </w:t>
+      </w:r>
+      <w:proofErr w:type="spellStart"/>
+      <w:r>
+        <w:t>json</w:t>
+      </w:r>
+      <w:proofErr w:type="spellEnd"/>
+    </w:p>
+    <w:p/>
+    <w:p>
+      <w:r>
+        <w:rPr>
+          <w:b/>
+          <w:bCs/>
+        </w:rPr>
+        <w:lastRenderedPageBreak/>
+        <w:t xml:space="preserve">Acciones Realizadas: </w:t>
+      </w:r>
+    </w:p>
+    <w:p>
+      <w:pPr>
+        <w:rPr>
+          <w:b/>
+          <w:bCs/>
+        </w:rPr>
+      </w:pPr>
+      <w:r>
+        <w:rPr>
+          <w:b/>
+          <w:bCs/>
+        </w:rPr>
+        <w:t>Resultados:</w:t>
+      </w:r>
+      <w:r>
+        <w:rPr>
+          <w:b/>
+          <w:bCs/>
+        </w:rPr>
+        <w:t xml:space="preserve"> </w:t>
+      </w:r>
+    </w:p>
+    <w:p>
+      <w:pPr>
+        <w:pBdr>
+          <w:bottom w:val="single" w:sz="6" w:space="1" w:color="auto"/>
+        </w:pBdr>
+        <w:rPr>
+          <w:b/>
+          <w:bCs/>
+        </w:rPr>
+      </w:pPr>
+      <w:r>
+        <w:rPr>
+          <w:b/>
+          <w:bCs/>
+        </w:rPr>
+        <w:t>Estatus:</w:t>
+      </w:r>
+      <w:r>
+        <w:rPr>
+          <w:b/>
+          <w:bCs/>
+        </w:rPr>
+        <w:t xml:space="preserve"> </w:t>
+      </w:r>
     </w:p>
     <w:p>
       <w:pPr>
@@ -1822,7 +2668,7 @@
   <w:style w:type="paragraph" w:default="1" w:styleId="Normal">
     <w:name w:val="Normal"/>
     <w:qFormat/>
-    <w:rsid w:val="00CF63CA"/>
+    <w:rsid w:val="00CC4CD8"/>
   </w:style>
   <w:style w:type="paragraph" w:styleId="Ttulo1">
     <w:name w:val="heading 1"/>

</xml_diff>

<commit_message>
se trabaja con ListControles para manejar textare y photos
</commit_message>
<xml_diff>
--- a/Bitácora de bugs tControl 2024.docx
+++ b/Bitácora de bugs tControl 2024.docx
@@ -653,11 +653,20 @@
           <w:bCs/>
         </w:rPr>
       </w:pPr>
-      <w:r>
-        <w:rPr>
-          <w:b/>
-          <w:bCs/>
-        </w:rPr>
+    </w:p>
+    <w:p>
+      <w:pPr>
+        <w:rPr>
+          <w:b/>
+          <w:bCs/>
+        </w:rPr>
+      </w:pPr>
+      <w:r>
+        <w:rPr>
+          <w:b/>
+          <w:bCs/>
+        </w:rPr>
+        <w:lastRenderedPageBreak/>
         <w:t>Fecha: 2</w:t>
       </w:r>
       <w:r>
@@ -687,7 +696,6 @@
           <w:b/>
           <w:bCs/>
         </w:rPr>
-        <w:lastRenderedPageBreak/>
         <w:t>Planta: tControl</w:t>
       </w:r>
     </w:p>
@@ -721,14 +729,12 @@
         </w:rPr>
         <w:t xml:space="preserve">no se le puede dar seguimiento a los controles desde el control </w:t>
       </w:r>
-      <w:proofErr w:type="spellStart"/>
-      <w:r>
-        <w:rPr>
-          <w:highlight w:val="green"/>
-        </w:rPr>
-        <w:t>porue</w:t>
-      </w:r>
-      <w:proofErr w:type="spellEnd"/>
+      <w:r>
+        <w:rPr>
+          <w:highlight w:val="green"/>
+        </w:rPr>
+        <w:t>porque</w:t>
+      </w:r>
       <w:r>
         <w:rPr>
           <w:highlight w:val="green"/>
@@ -1007,10 +1013,7 @@
         <w:t>:</w:t>
       </w:r>
       <w:r>
-        <w:t xml:space="preserve"> </w:t>
-      </w:r>
-      <w:r>
-        <w:t xml:space="preserve">se trabaja en </w:t>
+        <w:t xml:space="preserve"> se trabaja en </w:t>
       </w:r>
       <w:r>
         <w:t>armadoDeTabla</w:t>
@@ -1056,10 +1059,7 @@
         <w:t>": "10","colsTx": "50","colSpanTx": "1"}</w:t>
       </w:r>
       <w:r>
-        <w:t>.</w:t>
-      </w:r>
-      <w:r>
-        <w:t xml:space="preserve"> Esto permite </w:t>
+        <w:t xml:space="preserve">. Esto permite </w:t>
       </w:r>
       <w:proofErr w:type="gramStart"/>
       <w:r>
@@ -1172,13 +1172,7 @@
         <w:rPr>
           <w:highlight w:val="green"/>
         </w:rPr>
-        <w:t>hacer un menú selectivo</w:t>
-      </w:r>
-      <w:r>
-        <w:rPr>
-          <w:highlight w:val="green"/>
-        </w:rPr>
-        <w:t>.</w:t>
+        <w:t>hacer un menú selectivo.</w:t>
       </w:r>
     </w:p>
     <w:p>
@@ -1218,10 +1212,7 @@
         <w:t>:</w:t>
       </w:r>
       <w:r>
-        <w:t xml:space="preserve"> </w:t>
-      </w:r>
-      <w:r>
-        <w:t xml:space="preserve">tener la posibilidad por planta dentro de </w:t>
+        <w:t xml:space="preserve"> tener la posibilidad por planta dentro de </w:t>
       </w:r>
       <w:proofErr w:type="spellStart"/>
       <w:proofErr w:type="gramStart"/>
@@ -1238,7 +1229,6 @@
     <w:p>
       <w:proofErr w:type="spellStart"/>
       <w:r>
-        <w:lastRenderedPageBreak/>
         <w:t>menuSelectivo</w:t>
       </w:r>
       <w:proofErr w:type="spellEnd"/>
@@ -1491,7 +1481,7 @@
         <w:rPr>
           <w:b/>
           <w:bCs/>
-          <w:highlight w:val="red"/>
+          <w:highlight w:val="green"/>
         </w:rPr>
         <w:t>Mejora</w:t>
       </w:r>
@@ -1499,11 +1489,62 @@
         <w:rPr>
           <w:b/>
           <w:bCs/>
+          <w:highlight w:val="green"/>
         </w:rPr>
         <w:t xml:space="preserve">: </w:t>
       </w:r>
       <w:r>
-        <w:t xml:space="preserve">agregar al generador de controles en </w:t>
+        <w:rPr>
+          <w:highlight w:val="green"/>
+        </w:rPr>
+        <w:t xml:space="preserve">agregar al generador de controles en Admin la posibilidad de agregar medidas extraordinarias a los </w:t>
+      </w:r>
+      <w:proofErr w:type="spellStart"/>
+      <w:r>
+        <w:rPr>
+          <w:highlight w:val="green"/>
+        </w:rPr>
+        <w:t>textArea</w:t>
+      </w:r>
+      <w:proofErr w:type="spellEnd"/>
+      <w:r>
+        <w:rPr>
+          <w:highlight w:val="green"/>
+        </w:rPr>
+        <w:t>.</w:t>
+      </w:r>
+    </w:p>
+    <w:p>
+      <w:r>
+        <w:rPr>
+          <w:b/>
+          <w:bCs/>
+        </w:rPr>
+        <w:t xml:space="preserve">Imagen: </w:t>
+      </w:r>
+    </w:p>
+    <w:p/>
+    <w:p>
+      <w:r>
+        <w:rPr>
+          <w:b/>
+          <w:bCs/>
+        </w:rPr>
+        <w:t>Plan de Acción:</w:t>
+      </w:r>
+      <w:r>
+        <w:t xml:space="preserve"> </w:t>
+      </w:r>
+      <w:r>
+        <w:t xml:space="preserve">agregar un aviso cuando se selecciona un </w:t>
+      </w:r>
+      <w:proofErr w:type="spellStart"/>
+      <w:r>
+        <w:t>textarea</w:t>
+      </w:r>
+      <w:proofErr w:type="spellEnd"/>
+      <w:r>
+        <w:t xml:space="preserve"> o texto largo que alerte de la posibilidad de modificar las dimensiones y el modo de ocupación de estos elementos, el </w:t>
       </w:r>
       <w:proofErr w:type="spellStart"/>
       <w:r>
@@ -1511,24 +1552,7 @@
       </w:r>
       <w:proofErr w:type="spellEnd"/>
       <w:r>
-        <w:t xml:space="preserve"> la posibilidad de agregar medidas extraordinarias a los </w:t>
-      </w:r>
-      <w:proofErr w:type="spellStart"/>
-      <w:r>
-        <w:t>textArea</w:t>
-      </w:r>
-      <w:proofErr w:type="spellEnd"/>
-      <w:r>
-        <w:t>.</w:t>
-      </w:r>
-    </w:p>
-    <w:p>
-      <w:r>
-        <w:rPr>
-          <w:b/>
-          <w:bCs/>
-        </w:rPr>
-        <w:t xml:space="preserve">Imagen: </w:t>
+        <w:t xml:space="preserve"> debe ingresar las filas, las columnas y si quiere que ocupe todas las celdas consecutivas. </w:t>
       </w:r>
     </w:p>
     <w:p/>
@@ -1537,40 +1561,71 @@
         <w:rPr>
           <w:b/>
           <w:bCs/>
-        </w:rPr>
-        <w:t>Plan de Acción:</w:t>
-      </w:r>
-      <w:r>
+          <w:highlight w:val="green"/>
+        </w:rPr>
+        <w:t xml:space="preserve">Acciones Realizadas: </w:t>
+      </w:r>
+      <w:r>
+        <w:rPr>
+          <w:highlight w:val="green"/>
+        </w:rPr>
+        <w:t xml:space="preserve">se trabaja en </w:t>
+      </w:r>
+      <w:proofErr w:type="spellStart"/>
+      <w:r>
+        <w:rPr>
+          <w:highlight w:val="green"/>
+        </w:rPr>
+        <w:t>ListControl</w:t>
+      </w:r>
+      <w:proofErr w:type="spellEnd"/>
+      <w:r>
+        <w:rPr>
+          <w:highlight w:val="green"/>
+        </w:rPr>
+        <w:t xml:space="preserve"> y se modifica armadoDeTabla.js en </w:t>
+      </w:r>
+      <w:proofErr w:type="spellStart"/>
+      <w:r>
+        <w:rPr>
+          <w:highlight w:val="green"/>
+        </w:rPr>
+        <w:t>reconoceColumna</w:t>
+      </w:r>
+      <w:proofErr w:type="spellEnd"/>
+      <w:r>
+        <w:rPr>
+          <w:highlight w:val="green"/>
+        </w:rPr>
+        <w:t xml:space="preserve">, también en alerta.js </w:t>
+      </w:r>
+      <w:proofErr w:type="spellStart"/>
+      <w:r>
+        <w:rPr>
+          <w:highlight w:val="green"/>
+        </w:rPr>
+        <w:t>eb</w:t>
+      </w:r>
+      <w:proofErr w:type="spellEnd"/>
+      <w:r>
+        <w:rPr>
+          <w:highlight w:val="green"/>
+        </w:rPr>
         <w:t xml:space="preserve"> </w:t>
       </w:r>
-      <w:r>
-        <w:t xml:space="preserve">agregar un aviso cuando se selecciona un </w:t>
-      </w:r>
-      <w:proofErr w:type="spellStart"/>
-      <w:r>
-        <w:t>textarea</w:t>
-      </w:r>
-      <w:proofErr w:type="spellEnd"/>
-      <w:r>
-        <w:t xml:space="preserve"> o texto largo que alerte de la posibilidad de modificar las dimensiones y el modo de ocupación de estos elementos, el </w:t>
-      </w:r>
-      <w:proofErr w:type="spellStart"/>
-      <w:r>
-        <w:t>superAdmin</w:t>
-      </w:r>
-      <w:proofErr w:type="spellEnd"/>
-      <w:r>
-        <w:t xml:space="preserve"> debe ingresar las filas, las columnas y si quiere que ocupe todas las celdas consecutivas. </w:t>
-      </w:r>
-    </w:p>
-    <w:p/>
-    <w:p>
-      <w:r>
-        <w:rPr>
-          <w:b/>
-          <w:bCs/>
-        </w:rPr>
-        <w:t xml:space="preserve">Acciones Realizadas: </w:t>
+      <w:proofErr w:type="spellStart"/>
+      <w:r>
+        <w:rPr>
+          <w:highlight w:val="green"/>
+        </w:rPr>
+        <w:t>createCRUDControles</w:t>
+      </w:r>
+      <w:proofErr w:type="spellEnd"/>
+      <w:r>
+        <w:rPr>
+          <w:highlight w:val="green"/>
+        </w:rPr>
+        <w:t>, también se modifica de la carpeta Controles a armadoDeTabla.js y elementGenerator.js en el creador de imágenes.</w:t>
       </w:r>
     </w:p>
     <w:p>
@@ -1593,6 +1648,13 @@
           <w:bCs/>
         </w:rPr>
         <w:t xml:space="preserve"> </w:t>
+      </w:r>
+      <w:r>
+        <w:rPr>
+          <w:b/>
+          <w:bCs/>
+        </w:rPr>
+        <w:t>TERMINADO</w:t>
       </w:r>
     </w:p>
     <w:p>
@@ -1610,6 +1672,7 @@
           <w:b/>
           <w:bCs/>
         </w:rPr>
+        <w:lastRenderedPageBreak/>
         <w:t>Estatus:</w:t>
       </w:r>
       <w:r>
@@ -1691,10 +1754,7 @@
       </w:r>
       <w:proofErr w:type="gramEnd"/>
       <w:r>
-        <w:t xml:space="preserve"> un control de cualquier planta a la planta que se está trabajando</w:t>
-      </w:r>
-      <w:r>
-        <w:t>.</w:t>
+        <w:t xml:space="preserve"> un control de cualquier planta a la planta que se está trabajando.</w:t>
       </w:r>
     </w:p>
     <w:p>
@@ -1723,10 +1783,7 @@
       </w:r>
       <w:proofErr w:type="gramStart"/>
       <w:r>
-        <w:t>otra.</w:t>
-      </w:r>
-      <w:r>
-        <w:t>.</w:t>
+        <w:t>otra..</w:t>
       </w:r>
       <w:proofErr w:type="gramEnd"/>
       <w:r>
@@ -1835,15 +1892,7 @@
           <w:bCs/>
           <w:highlight w:val="red"/>
         </w:rPr>
-        <w:t>Mejora</w:t>
-      </w:r>
-      <w:r>
-        <w:rPr>
-          <w:b/>
-          <w:bCs/>
-          <w:highlight w:val="red"/>
-        </w:rPr>
-        <w:t>:</w:t>
+        <w:t>Mejora:</w:t>
       </w:r>
       <w:r>
         <w:rPr>
@@ -2046,6 +2095,7 @@
           <w:b/>
           <w:bCs/>
         </w:rPr>
+        <w:lastRenderedPageBreak/>
         <w:t>Plan de Acción:</w:t>
       </w:r>
       <w:r>
@@ -2067,7 +2117,6 @@
           <w:b/>
           <w:bCs/>
         </w:rPr>
-        <w:lastRenderedPageBreak/>
         <w:t xml:space="preserve">Acciones Realizadas: </w:t>
       </w:r>
     </w:p>
@@ -2872,6 +2921,7 @@
   <w:style w:type="character" w:default="1" w:styleId="Fuentedeprrafopredeter">
     <w:name w:val="Default Paragraph Font"/>
     <w:uiPriority w:val="1"/>
+    <w:semiHidden/>
     <w:unhideWhenUsed/>
   </w:style>
   <w:style w:type="table" w:default="1" w:styleId="Tablanormal">

</xml_diff>

<commit_message>
update de nueva compañía y app.json, se mejora el automatismo
</commit_message>
<xml_diff>
--- a/Bitácora de bugs tControl 2024.docx
+++ b/Bitácora de bugs tControl 2024.docx
@@ -126,34 +126,14 @@
       <w:r>
         <w:t xml:space="preserve">cambiar de </w:t>
       </w:r>
-      <w:proofErr w:type="spellStart"/>
-      <w:proofErr w:type="gramStart"/>
-      <w:r>
-        <w:t>window.open</w:t>
-      </w:r>
-      <w:proofErr w:type="spellEnd"/>
-      <w:proofErr w:type="gramEnd"/>
-      <w:r>
-        <w:t>(ruta)</w:t>
+      <w:r>
+        <w:t>window.open(ruta)</w:t>
       </w:r>
       <w:r>
         <w:t xml:space="preserve"> a </w:t>
       </w:r>
-      <w:proofErr w:type="spellStart"/>
-      <w:r>
-        <w:t>window.open</w:t>
-      </w:r>
-      <w:proofErr w:type="spellEnd"/>
-      <w:r>
-        <w:t>(ruta, '_</w:t>
-      </w:r>
-      <w:proofErr w:type="spellStart"/>
-      <w:r>
-        <w:t>blank</w:t>
-      </w:r>
-      <w:proofErr w:type="spellEnd"/>
-      <w:r>
-        <w:t>')</w:t>
+      <w:r>
+        <w:t>window.open(ruta, '_blank')</w:t>
       </w:r>
     </w:p>
     <w:p>
@@ -168,13 +148,8 @@
         <w:t xml:space="preserve">se realiza el ajuste cuando estamos en una consulta y queremos abrir </w:t>
       </w:r>
       <w:r>
-        <w:t xml:space="preserve">en otra </w:t>
-      </w:r>
-      <w:proofErr w:type="spellStart"/>
-      <w:r>
-        <w:t>pagina</w:t>
-      </w:r>
-      <w:proofErr w:type="spellEnd"/>
+        <w:t>en otra pagina</w:t>
+      </w:r>
       <w:r>
         <w:t xml:space="preserve">, </w:t>
       </w:r>
@@ -198,15 +173,7 @@
         <w:t xml:space="preserve"> </w:t>
       </w:r>
       <w:r>
-        <w:t xml:space="preserve">en las consultas se abre a otra pagina </w:t>
-      </w:r>
-      <w:proofErr w:type="gramStart"/>
-      <w:r>
-        <w:t>nueva</w:t>
-      </w:r>
-      <w:proofErr w:type="gramEnd"/>
-      <w:r>
-        <w:t xml:space="preserve"> pero se pierde el volver</w:t>
+        <w:t>en las consultas se abre a otra pagina nueva pero se pierde el volver</w:t>
       </w:r>
     </w:p>
     <w:p>
@@ -304,66 +271,36 @@
         <w:rPr>
           <w:highlight w:val="green"/>
         </w:rPr>
-        <w:t xml:space="preserve">no está leyendo </w:t>
-      </w:r>
-      <w:proofErr w:type="gramStart"/>
-      <w:r>
-        <w:rPr>
-          <w:highlight w:val="green"/>
-        </w:rPr>
-        <w:t>los radio</w:t>
-      </w:r>
-      <w:proofErr w:type="gramEnd"/>
-      <w:r>
-        <w:rPr>
-          <w:highlight w:val="green"/>
-        </w:rPr>
+        <w:t>no está leyendo los radio buttons.</w:t>
+      </w:r>
+    </w:p>
+    <w:p>
+      <w:r>
+        <w:rPr>
+          <w:b/>
+          <w:bCs/>
+        </w:rPr>
+        <w:t xml:space="preserve">Imagen: </w:t>
+      </w:r>
+    </w:p>
+    <w:p/>
+    <w:p>
+      <w:r>
+        <w:rPr>
+          <w:b/>
+          <w:bCs/>
+        </w:rPr>
+        <w:t>Plan de Acción:</w:t>
+      </w:r>
+      <w:r>
         <w:t xml:space="preserve"> </w:t>
       </w:r>
-      <w:proofErr w:type="spellStart"/>
-      <w:r>
-        <w:rPr>
-          <w:highlight w:val="green"/>
-        </w:rPr>
-        <w:t>buttons</w:t>
-      </w:r>
-      <w:proofErr w:type="spellEnd"/>
-      <w:r>
-        <w:rPr>
-          <w:highlight w:val="green"/>
-        </w:rPr>
-        <w:t>.</w:t>
-      </w:r>
-    </w:p>
-    <w:p>
-      <w:r>
-        <w:rPr>
-          <w:b/>
-          <w:bCs/>
-        </w:rPr>
-        <w:t xml:space="preserve">Imagen: </w:t>
-      </w:r>
-    </w:p>
-    <w:p/>
-    <w:p>
-      <w:r>
-        <w:rPr>
-          <w:b/>
-          <w:bCs/>
-        </w:rPr>
-        <w:t>Plan de Acción:</w:t>
-      </w:r>
-      <w:r>
-        <w:t xml:space="preserve"> </w:t>
-      </w:r>
       <w:r>
         <w:t xml:space="preserve">agregar a </w:t>
       </w:r>
-      <w:proofErr w:type="spellStart"/>
       <w:r>
         <w:t>loadNR</w:t>
       </w:r>
-      <w:proofErr w:type="spellEnd"/>
     </w:p>
     <w:p>
       <w:pPr>
@@ -380,7 +317,6 @@
         </w:rPr>
         <w:t>if (</w:t>
       </w:r>
-      <w:proofErr w:type="spellStart"/>
       <w:r>
         <w:rPr>
           <w:i/>
@@ -389,7 +325,6 @@
         </w:rPr>
         <w:t>tagName</w:t>
       </w:r>
-      <w:proofErr w:type="spellEnd"/>
       <w:r>
         <w:rPr>
           <w:lang w:val="en-US"/>
@@ -437,7 +372,6 @@
         </w:rPr>
         <w:t xml:space="preserve"> radio = td[</w:t>
       </w:r>
-      <w:proofErr w:type="spellStart"/>
       <w:r>
         <w:rPr>
           <w:i/>
@@ -446,28 +380,11 @@
         </w:rPr>
         <w:t>columnaTd</w:t>
       </w:r>
-      <w:proofErr w:type="spellEnd"/>
-      <w:proofErr w:type="gramStart"/>
       <w:r>
         <w:rPr>
           <w:lang w:val="en-US"/>
         </w:rPr>
-        <w:t>].</w:t>
-      </w:r>
-      <w:proofErr w:type="spellStart"/>
-      <w:r>
-        <w:rPr>
-          <w:lang w:val="en-US"/>
-        </w:rPr>
-        <w:t>childNodes</w:t>
-      </w:r>
-      <w:proofErr w:type="spellEnd"/>
-      <w:proofErr w:type="gramEnd"/>
-      <w:r>
-        <w:rPr>
-          <w:lang w:val="en-US"/>
-        </w:rPr>
-        <w:t>[0]</w:t>
+        <w:t>].childNodes[0]</w:t>
       </w:r>
     </w:p>
     <w:p>
@@ -513,57 +430,13 @@
         <w:rPr>
           <w:lang w:val="en-US"/>
         </w:rPr>
-        <w:t xml:space="preserve"> === '1</w:t>
-      </w:r>
-      <w:proofErr w:type="gramStart"/>
+        <w:t xml:space="preserve"> === '1' ? </w:t>
+      </w:r>
       <w:r>
         <w:rPr>
           <w:lang w:val="en-US"/>
         </w:rPr>
-        <w:t>' ?</w:t>
-      </w:r>
-      <w:proofErr w:type="gramEnd"/>
-      <w:r>
-        <w:rPr>
-          <w:lang w:val="en-US"/>
-        </w:rPr>
-        <w:t xml:space="preserve"> </w:t>
-      </w:r>
-      <w:r>
-        <w:rPr>
-          <w:lang w:val="en-US"/>
-        </w:rPr>
-        <w:t>(</w:t>
-      </w:r>
-      <w:proofErr w:type="spellStart"/>
-      <w:proofErr w:type="gramStart"/>
-      <w:r>
-        <w:rPr>
-          <w:lang w:val="en-US"/>
-        </w:rPr>
-        <w:t>radio.checked</w:t>
-      </w:r>
-      <w:proofErr w:type="spellEnd"/>
-      <w:proofErr w:type="gramEnd"/>
-      <w:r>
-        <w:rPr>
-          <w:lang w:val="en-US"/>
-        </w:rPr>
-        <w:t xml:space="preserve"> = true) : (</w:t>
-      </w:r>
-      <w:proofErr w:type="spellStart"/>
-      <w:r>
-        <w:rPr>
-          <w:lang w:val="en-US"/>
-        </w:rPr>
-        <w:t>radio.checked</w:t>
-      </w:r>
-      <w:proofErr w:type="spellEnd"/>
-      <w:r>
-        <w:rPr>
-          <w:lang w:val="en-US"/>
-        </w:rPr>
-        <w:t xml:space="preserve"> = false)</w:t>
+        <w:t>(radio.checked = true) : (radio.checked = false)</w:t>
       </w:r>
     </w:p>
     <w:p>
@@ -739,99 +612,49 @@
         <w:rPr>
           <w:highlight w:val="green"/>
         </w:rPr>
-        <w:t xml:space="preserve"> no se sabe cuál es el id </w:t>
-      </w:r>
-      <w:proofErr w:type="gramStart"/>
-      <w:r>
-        <w:rPr>
+        <w:t xml:space="preserve"> no se sabe cuál es el id y  hay que buscar en LTYreporte.</w:t>
+      </w:r>
+    </w:p>
+    <w:p>
+      <w:r>
+        <w:rPr>
+          <w:b/>
+          <w:bCs/>
+        </w:rPr>
+        <w:t xml:space="preserve">Imagen: </w:t>
+      </w:r>
+    </w:p>
+    <w:p/>
+    <w:p>
+      <w:r>
+        <w:rPr>
+          <w:b/>
+          <w:bCs/>
+        </w:rPr>
+        <w:t>Plan de Acción:</w:t>
+      </w:r>
+      <w:r>
+        <w:t xml:space="preserve"> </w:t>
+      </w:r>
+      <w:r>
+        <w:t>colocar en el nombre del control el numero de id</w:t>
+      </w:r>
+    </w:p>
+    <w:p/>
+    <w:p>
+      <w:r>
+        <w:rPr>
+          <w:b/>
+          <w:bCs/>
           <w:highlight w:val="green"/>
         </w:rPr>
-        <w:t>y  hay</w:t>
-      </w:r>
-      <w:proofErr w:type="gramEnd"/>
+        <w:t xml:space="preserve">Acciones Realizadas: </w:t>
+      </w:r>
       <w:r>
         <w:rPr>
           <w:highlight w:val="green"/>
         </w:rPr>
-        <w:t xml:space="preserve"> que buscar en </w:t>
-      </w:r>
-      <w:proofErr w:type="spellStart"/>
-      <w:r>
-        <w:rPr>
-          <w:highlight w:val="green"/>
-        </w:rPr>
-        <w:t>LTYreporte</w:t>
-      </w:r>
-      <w:proofErr w:type="spellEnd"/>
-      <w:r>
-        <w:rPr>
-          <w:highlight w:val="green"/>
-        </w:rPr>
-        <w:t>.</w:t>
-      </w:r>
-    </w:p>
-    <w:p>
-      <w:r>
-        <w:rPr>
-          <w:b/>
-          <w:bCs/>
-        </w:rPr>
-        <w:t xml:space="preserve">Imagen: </w:t>
-      </w:r>
-    </w:p>
-    <w:p/>
-    <w:p>
-      <w:r>
-        <w:rPr>
-          <w:b/>
-          <w:bCs/>
-        </w:rPr>
-        <w:t>Plan de Acción:</w:t>
-      </w:r>
-      <w:r>
-        <w:t xml:space="preserve"> </w:t>
-      </w:r>
-      <w:r>
-        <w:t xml:space="preserve">colocar en el nombre del control el </w:t>
-      </w:r>
-      <w:proofErr w:type="spellStart"/>
-      <w:r>
-        <w:t>numero</w:t>
-      </w:r>
-      <w:proofErr w:type="spellEnd"/>
-      <w:r>
-        <w:t xml:space="preserve"> de id</w:t>
-      </w:r>
-    </w:p>
-    <w:p/>
-    <w:p>
-      <w:r>
-        <w:rPr>
-          <w:b/>
-          <w:bCs/>
-          <w:highlight w:val="green"/>
-        </w:rPr>
-        <w:t xml:space="preserve">Acciones Realizadas: </w:t>
-      </w:r>
-      <w:r>
-        <w:rPr>
-          <w:highlight w:val="green"/>
-        </w:rPr>
-        <w:t xml:space="preserve">se agrega el código para mostrar en </w:t>
-      </w:r>
-      <w:proofErr w:type="spellStart"/>
-      <w:r>
-        <w:rPr>
-          <w:highlight w:val="green"/>
-        </w:rPr>
-        <w:t>withC</w:t>
-      </w:r>
-      <w:proofErr w:type="spellEnd"/>
-      <w:r>
-        <w:rPr>
-          <w:highlight w:val="green"/>
-        </w:rPr>
-        <w:t xml:space="preserve"> los dos valores de id-nombre</w:t>
+        <w:t>se agrega el código para mostrar en withC los dos valores de id-nombre</w:t>
       </w:r>
     </w:p>
     <w:p>
@@ -953,26 +776,12 @@
         <w:rPr>
           <w:highlight w:val="green"/>
         </w:rPr>
-        <w:t xml:space="preserve">tener la posibilidad de agregar </w:t>
-      </w:r>
-      <w:proofErr w:type="spellStart"/>
+        <w:t>tener la posibilidad de agregar textarea con distintas dimensiones y que ocupen más de una columna</w:t>
+      </w:r>
       <w:r>
         <w:rPr>
           <w:highlight w:val="green"/>
         </w:rPr>
-        <w:t>textarea</w:t>
-      </w:r>
-      <w:proofErr w:type="spellEnd"/>
-      <w:r>
-        <w:rPr>
-          <w:highlight w:val="green"/>
-        </w:rPr>
-        <w:t xml:space="preserve"> con distintas dimensiones y que ocupen más de una columna</w:t>
-      </w:r>
-      <w:r>
-        <w:rPr>
-          <w:highlight w:val="green"/>
-        </w:rPr>
         <w:t>.</w:t>
       </w:r>
     </w:p>
@@ -1019,21 +828,14 @@
         <w:t>armadoDeTabla</w:t>
       </w:r>
       <w:r>
-        <w:t xml:space="preserve">.js en </w:t>
-      </w:r>
-      <w:proofErr w:type="spellStart"/>
-      <w:r>
-        <w:t>estilosTbodyCell</w:t>
-      </w:r>
-      <w:proofErr w:type="spellEnd"/>
+        <w:t>.js en estilosTbodyCell</w:t>
+      </w:r>
       <w:r>
         <w:t xml:space="preserve"> y en elementGenerator.js en </w:t>
       </w:r>
-      <w:proofErr w:type="spellStart"/>
       <w:r>
         <w:t>generateTextArea</w:t>
       </w:r>
-      <w:proofErr w:type="spellEnd"/>
     </w:p>
     <w:p/>
     <w:p>
@@ -1048,34 +850,10 @@
         <w:t xml:space="preserve">se agregan manejadores en el campo del control que se llama separador con un objeto </w:t>
       </w:r>
       <w:r>
-        <w:t>{"</w:t>
-      </w:r>
-      <w:proofErr w:type="spellStart"/>
-      <w:r>
-        <w:t>filaTx</w:t>
-      </w:r>
-      <w:proofErr w:type="spellEnd"/>
-      <w:r>
-        <w:t>": "10","colsTx": "50","colSpanTx": "1"}</w:t>
-      </w:r>
-      <w:r>
-        <w:t xml:space="preserve">. Esto permite </w:t>
-      </w:r>
-      <w:proofErr w:type="gramStart"/>
-      <w:r>
-        <w:t>extraer  la</w:t>
-      </w:r>
-      <w:proofErr w:type="gramEnd"/>
-      <w:r>
-        <w:t xml:space="preserve"> cantidad de filas, columnas  necesarias, el 1 de </w:t>
-      </w:r>
-      <w:proofErr w:type="spellStart"/>
-      <w:r>
-        <w:t>colSpan</w:t>
-      </w:r>
-      <w:proofErr w:type="spellEnd"/>
-      <w:r>
-        <w:t xml:space="preserve"> hace que tome todas las celdas adyacentes y consecutivas hacia la derecha.</w:t>
+        <w:t>{"filaTx": "10","colsTx": "50","colSpanTx": "1"}</w:t>
+      </w:r>
+      <w:r>
+        <w:t>. Esto permite extraer  la cantidad de filas, columnas  necesarias, el 1 de colSpan hace que tome todas las celdas adyacentes y consecutivas hacia la derecha.</w:t>
       </w:r>
     </w:p>
     <w:p>
@@ -1212,28 +990,13 @@
         <w:t>:</w:t>
       </w:r>
       <w:r>
-        <w:t xml:space="preserve"> tener la posibilidad por planta dentro de </w:t>
-      </w:r>
-      <w:proofErr w:type="spellStart"/>
-      <w:proofErr w:type="gramStart"/>
-      <w:r>
-        <w:t>app.json</w:t>
-      </w:r>
-      <w:proofErr w:type="spellEnd"/>
-      <w:proofErr w:type="gramEnd"/>
-      <w:r>
-        <w:t xml:space="preserve"> un conjunto de excepciones de los menú:</w:t>
+        <w:t xml:space="preserve"> tener la posibilidad por planta dentro de app.json un conjunto de excepciones de los menú:</w:t>
       </w:r>
     </w:p>
     <w:p/>
     <w:p>
-      <w:proofErr w:type="spellStart"/>
-      <w:r>
-        <w:t>menuSelectivo</w:t>
-      </w:r>
-      <w:proofErr w:type="spellEnd"/>
-      <w:r>
-        <w:t>: {</w:t>
+      <w:r>
+        <w:t>menuSelectivo: {</w:t>
       </w:r>
     </w:p>
     <w:p>
@@ -1248,65 +1011,40 @@
       <w:pPr>
         <w:ind w:left="1416"/>
       </w:pPr>
-      <w:proofErr w:type="spellStart"/>
-      <w:r>
-        <w:t>sinGuardar</w:t>
-      </w:r>
-      <w:proofErr w:type="spellEnd"/>
-      <w:r>
-        <w:t>: [63],</w:t>
+      <w:r>
+        <w:t>sinGuardar: [63],</w:t>
       </w:r>
     </w:p>
     <w:p>
       <w:pPr>
         <w:ind w:left="1416"/>
       </w:pPr>
-      <w:proofErr w:type="spellStart"/>
-      <w:r>
-        <w:t>sinGuardarComo</w:t>
-      </w:r>
-      <w:proofErr w:type="spellEnd"/>
-      <w:r>
-        <w:t>: [63],</w:t>
+      <w:r>
+        <w:t>sinGuardarComo: [63],</w:t>
       </w:r>
     </w:p>
     <w:p>
       <w:pPr>
         <w:ind w:left="1416"/>
       </w:pPr>
-      <w:proofErr w:type="spellStart"/>
-      <w:r>
-        <w:t>sinGuardarComoNuevo</w:t>
-      </w:r>
-      <w:proofErr w:type="spellEnd"/>
-      <w:r>
-        <w:t>: [],</w:t>
+      <w:r>
+        <w:t>sinGuardarComoNuevo: [],</w:t>
       </w:r>
     </w:p>
     <w:p>
       <w:pPr>
         <w:ind w:left="1416"/>
       </w:pPr>
-      <w:proofErr w:type="spellStart"/>
-      <w:r>
-        <w:t>sinSalir</w:t>
-      </w:r>
-      <w:proofErr w:type="spellEnd"/>
-      <w:r>
-        <w:t>: [],</w:t>
+      <w:r>
+        <w:t>sinSalir: [],</w:t>
       </w:r>
     </w:p>
     <w:p>
       <w:pPr>
         <w:ind w:left="1416"/>
       </w:pPr>
-      <w:proofErr w:type="spellStart"/>
-      <w:r>
-        <w:t>sinVolver</w:t>
-      </w:r>
-      <w:proofErr w:type="spellEnd"/>
-      <w:r>
-        <w:t>: [],</w:t>
+      <w:r>
+        <w:t>sinVolver: [],</w:t>
       </w:r>
     </w:p>
     <w:p>
@@ -1331,14 +1069,7 @@
       </w:r>
       <w:r>
         <w:tab/>
-      </w:r>
-      <w:proofErr w:type="spellStart"/>
-      <w:r>
-        <w:t>conExportar</w:t>
-      </w:r>
-      <w:proofErr w:type="spellEnd"/>
-      <w:r>
-        <w:t>: []</w:t>
+        <w:t>conExportar: []</w:t>
       </w:r>
     </w:p>
     <w:p>
@@ -1355,7 +1086,6 @@
       </w:r>
     </w:p>
     <w:p/>
-    <w:p/>
     <w:p>
       <w:r>
         <w:rPr>
@@ -1369,37 +1099,7 @@
         <w:rPr>
           <w:highlight w:val="green"/>
         </w:rPr>
-        <w:t xml:space="preserve">se agrega la posibilidad de escribir en </w:t>
-      </w:r>
-      <w:proofErr w:type="spellStart"/>
-      <w:proofErr w:type="gramStart"/>
-      <w:r>
-        <w:rPr>
-          <w:highlight w:val="green"/>
-        </w:rPr>
-        <w:t>app.json</w:t>
-      </w:r>
-      <w:proofErr w:type="spellEnd"/>
-      <w:proofErr w:type="gramEnd"/>
-      <w:r>
-        <w:rPr>
-          <w:highlight w:val="green"/>
-        </w:rPr>
-        <w:t xml:space="preserve"> aquellos reportes que queremos modificar el tipo de  </w:t>
-      </w:r>
-      <w:proofErr w:type="spellStart"/>
-      <w:r>
-        <w:rPr>
-          <w:highlight w:val="green"/>
-        </w:rPr>
-        <w:t>menus</w:t>
-      </w:r>
-      <w:proofErr w:type="spellEnd"/>
-      <w:r>
-        <w:rPr>
-          <w:highlight w:val="green"/>
-        </w:rPr>
-        <w:t xml:space="preserve"> que necesita el control</w:t>
+        <w:t>se agrega la posibilidad de escribir en app.json aquellos reportes que queremos modificar el tipo de  menus que necesita el control</w:t>
       </w:r>
     </w:p>
     <w:p>
@@ -1497,164 +1197,71 @@
         <w:rPr>
           <w:highlight w:val="green"/>
         </w:rPr>
-        <w:t xml:space="preserve">agregar al generador de controles en Admin la posibilidad de agregar medidas extraordinarias a los </w:t>
-      </w:r>
-      <w:proofErr w:type="spellStart"/>
-      <w:r>
-        <w:rPr>
+        <w:t>agregar al generador de controles en Admin la posibilidad de agregar medidas extraordinarias a los textArea.</w:t>
+      </w:r>
+    </w:p>
+    <w:p>
+      <w:r>
+        <w:rPr>
+          <w:b/>
+          <w:bCs/>
+        </w:rPr>
+        <w:t xml:space="preserve">Imagen: </w:t>
+      </w:r>
+    </w:p>
+    <w:p/>
+    <w:p>
+      <w:r>
+        <w:rPr>
+          <w:b/>
+          <w:bCs/>
+        </w:rPr>
+        <w:t>Plan de Acción:</w:t>
+      </w:r>
+      <w:r>
+        <w:t xml:space="preserve"> </w:t>
+      </w:r>
+      <w:r>
+        <w:t xml:space="preserve">agregar un aviso cuando se selecciona un textarea o texto largo que alerte de la posibilidad de modificar las dimensiones y el modo de ocupación de estos elementos, el superAdmin debe ingresar las filas, las columnas y si quiere que ocupe todas las celdas consecutivas. </w:t>
+      </w:r>
+    </w:p>
+    <w:p/>
+    <w:p>
+      <w:r>
+        <w:rPr>
+          <w:b/>
+          <w:bCs/>
           <w:highlight w:val="green"/>
         </w:rPr>
-        <w:t>textArea</w:t>
-      </w:r>
-      <w:proofErr w:type="spellEnd"/>
+        <w:t xml:space="preserve">Acciones Realizadas: </w:t>
+      </w:r>
       <w:r>
         <w:rPr>
           <w:highlight w:val="green"/>
         </w:rPr>
-        <w:t>.</w:t>
-      </w:r>
-    </w:p>
-    <w:p>
-      <w:r>
-        <w:rPr>
-          <w:b/>
-          <w:bCs/>
-        </w:rPr>
-        <w:t xml:space="preserve">Imagen: </w:t>
-      </w:r>
-    </w:p>
-    <w:p/>
-    <w:p>
-      <w:r>
-        <w:rPr>
-          <w:b/>
-          <w:bCs/>
-        </w:rPr>
-        <w:t>Plan de Acción:</w:t>
-      </w:r>
-      <w:r>
+        <w:t>se trabaja en ListControl y se modifica armadoDeTabla.js en reconoceColumna, también en alerta.js eb createCRUDControles, también se modifica de la carpeta Controles a armadoDeTabla.js y elementGenerator.js en el creador de imágenes.</w:t>
+      </w:r>
+    </w:p>
+    <w:p>
+      <w:pPr>
+        <w:rPr>
+          <w:b/>
+          <w:bCs/>
+        </w:rPr>
+      </w:pPr>
+      <w:r>
+        <w:rPr>
+          <w:b/>
+          <w:bCs/>
+        </w:rPr>
+        <w:t>Resultados:</w:t>
+      </w:r>
+      <w:r>
+        <w:rPr>
+          <w:b/>
+          <w:bCs/>
+        </w:rPr>
         <w:t xml:space="preserve"> </w:t>
-      </w:r>
-      <w:r>
-        <w:t xml:space="preserve">agregar un aviso cuando se selecciona un </w:t>
-      </w:r>
-      <w:proofErr w:type="spellStart"/>
-      <w:r>
-        <w:t>textarea</w:t>
-      </w:r>
-      <w:proofErr w:type="spellEnd"/>
-      <w:r>
-        <w:t xml:space="preserve"> o texto largo que alerte de la posibilidad de modificar las dimensiones y el modo de ocupación de estos elementos, el </w:t>
-      </w:r>
-      <w:proofErr w:type="spellStart"/>
-      <w:r>
-        <w:t>superAdmin</w:t>
-      </w:r>
-      <w:proofErr w:type="spellEnd"/>
-      <w:r>
-        <w:t xml:space="preserve"> debe ingresar las filas, las columnas y si quiere que ocupe todas las celdas consecutivas. </w:t>
-      </w:r>
-    </w:p>
-    <w:p/>
-    <w:p>
-      <w:r>
-        <w:rPr>
-          <w:b/>
-          <w:bCs/>
-          <w:highlight w:val="green"/>
-        </w:rPr>
-        <w:t xml:space="preserve">Acciones Realizadas: </w:t>
-      </w:r>
-      <w:r>
-        <w:rPr>
-          <w:highlight w:val="green"/>
-        </w:rPr>
-        <w:t xml:space="preserve">se trabaja en </w:t>
-      </w:r>
-      <w:proofErr w:type="spellStart"/>
-      <w:r>
-        <w:rPr>
-          <w:highlight w:val="green"/>
-        </w:rPr>
-        <w:t>ListControl</w:t>
-      </w:r>
-      <w:proofErr w:type="spellEnd"/>
-      <w:r>
-        <w:rPr>
-          <w:highlight w:val="green"/>
-        </w:rPr>
-        <w:t xml:space="preserve"> y se modifica armadoDeTabla.js en </w:t>
-      </w:r>
-      <w:proofErr w:type="spellStart"/>
-      <w:r>
-        <w:rPr>
-          <w:highlight w:val="green"/>
-        </w:rPr>
-        <w:t>reconoceColumna</w:t>
-      </w:r>
-      <w:proofErr w:type="spellEnd"/>
-      <w:r>
-        <w:rPr>
-          <w:highlight w:val="green"/>
-        </w:rPr>
-        <w:t xml:space="preserve">, también en alerta.js </w:t>
-      </w:r>
-      <w:proofErr w:type="spellStart"/>
-      <w:r>
-        <w:rPr>
-          <w:highlight w:val="green"/>
-        </w:rPr>
-        <w:t>eb</w:t>
-      </w:r>
-      <w:proofErr w:type="spellEnd"/>
-      <w:r>
-        <w:rPr>
-          <w:highlight w:val="green"/>
-        </w:rPr>
-        <w:t xml:space="preserve"> </w:t>
-      </w:r>
-      <w:proofErr w:type="spellStart"/>
-      <w:r>
-        <w:rPr>
-          <w:highlight w:val="green"/>
-        </w:rPr>
-        <w:t>createCRUDControles</w:t>
-      </w:r>
-      <w:proofErr w:type="spellEnd"/>
-      <w:r>
-        <w:rPr>
-          <w:highlight w:val="green"/>
-        </w:rPr>
-        <w:t>, también se modifica de la carpeta Controles a armadoDeTabla.js y elementGenerator.js en el creador de imágenes.</w:t>
-      </w:r>
-    </w:p>
-    <w:p>
-      <w:pPr>
-        <w:rPr>
-          <w:b/>
-          <w:bCs/>
-        </w:rPr>
-      </w:pPr>
-      <w:r>
-        <w:rPr>
-          <w:b/>
-          <w:bCs/>
-        </w:rPr>
-        <w:t>Resultados:</w:t>
-      </w:r>
-      <w:r>
-        <w:rPr>
-          <w:b/>
-          <w:bCs/>
-        </w:rPr>
-        <w:t xml:space="preserve"> </w:t>
-      </w:r>
-      <w:r>
-        <w:rPr>
-          <w:b/>
-          <w:bCs/>
-        </w:rPr>
-        <w:t>TERMINADO</w:t>
       </w:r>
     </w:p>
     <w:p>
@@ -1672,8 +1279,62 @@
           <w:b/>
           <w:bCs/>
         </w:rPr>
+        <w:t>Estatus:</w:t>
+      </w:r>
+      <w:r>
+        <w:rPr>
+          <w:b/>
+          <w:bCs/>
+        </w:rPr>
+        <w:t xml:space="preserve"> </w:t>
+      </w:r>
+      <w:r>
+        <w:rPr>
+          <w:b/>
+          <w:bCs/>
+        </w:rPr>
+        <w:t>TERMINADO</w:t>
+      </w:r>
+    </w:p>
+    <w:p>
+      <w:pPr>
+        <w:rPr>
+          <w:b/>
+          <w:bCs/>
+        </w:rPr>
+      </w:pPr>
+      <w:r>
+        <w:rPr>
+          <w:b/>
+          <w:bCs/>
+        </w:rPr>
         <w:lastRenderedPageBreak/>
-        <w:t>Estatus:</w:t>
+        <w:t>Planta: tControl</w:t>
+      </w:r>
+    </w:p>
+    <w:p>
+      <w:pPr>
+        <w:rPr>
+          <w:b/>
+          <w:bCs/>
+        </w:rPr>
+      </w:pPr>
+      <w:r>
+        <w:rPr>
+          <w:b/>
+          <w:bCs/>
+        </w:rPr>
+        <w:t>Interlocutor:  Luis</w:t>
+      </w:r>
+    </w:p>
+    <w:p>
+      <w:r>
+        <w:rPr>
+          <w:b/>
+          <w:bCs/>
+          <w:highlight w:val="red"/>
+        </w:rPr>
+        <w:t>Mejora:</w:t>
       </w:r>
       <w:r>
         <w:rPr>
@@ -1682,79 +1343,11 @@
         </w:rPr>
         <w:t xml:space="preserve"> </w:t>
       </w:r>
-    </w:p>
-    <w:p>
-      <w:pPr>
-        <w:rPr>
-          <w:b/>
-          <w:bCs/>
-        </w:rPr>
-      </w:pPr>
-    </w:p>
-    <w:p>
-      <w:pPr>
-        <w:rPr>
-          <w:b/>
-          <w:bCs/>
-        </w:rPr>
-      </w:pPr>
-    </w:p>
-    <w:p>
-      <w:pPr>
-        <w:rPr>
-          <w:b/>
-          <w:bCs/>
-        </w:rPr>
-      </w:pPr>
-      <w:r>
-        <w:rPr>
-          <w:b/>
-          <w:bCs/>
-        </w:rPr>
-        <w:t>Planta: tControl</w:t>
-      </w:r>
-    </w:p>
-    <w:p>
-      <w:pPr>
-        <w:rPr>
-          <w:b/>
-          <w:bCs/>
-        </w:rPr>
-      </w:pPr>
-      <w:r>
-        <w:rPr>
-          <w:b/>
-          <w:bCs/>
-        </w:rPr>
-        <w:t>Interlocutor:  Luis</w:t>
-      </w:r>
-    </w:p>
-    <w:p>
-      <w:r>
-        <w:rPr>
-          <w:b/>
-          <w:bCs/>
-          <w:highlight w:val="red"/>
-        </w:rPr>
-        <w:t>Mejora</w:t>
-      </w:r>
-      <w:r>
-        <w:rPr>
-          <w:b/>
-          <w:bCs/>
-        </w:rPr>
-        <w:t xml:space="preserve">: </w:t>
-      </w:r>
-      <w:r>
-        <w:t xml:space="preserve">tener la posibilidad </w:t>
-      </w:r>
-      <w:proofErr w:type="gramStart"/>
-      <w:r>
-        <w:t>de  clonar</w:t>
-      </w:r>
-      <w:proofErr w:type="gramEnd"/>
-      <w:r>
-        <w:t xml:space="preserve"> un control de cualquier planta a la planta que se está trabajando.</w:t>
+      <w:r>
+        <w:t>tener la posibilidad de  clonar un control de cualquier planta a la planta que se está trabajando.</w:t>
+      </w:r>
+      <w:r>
+        <w:t xml:space="preserve"> Sólo en superAdmin</w:t>
       </w:r>
     </w:p>
     <w:p>
@@ -1779,15 +1372,7 @@
         <w:t xml:space="preserve"> </w:t>
       </w:r>
       <w:r>
-        <w:t xml:space="preserve">agregar opción u otra ruta de flujo para clonar control de una planta a </w:t>
-      </w:r>
-      <w:proofErr w:type="gramStart"/>
-      <w:r>
-        <w:t>otra..</w:t>
-      </w:r>
-      <w:proofErr w:type="gramEnd"/>
-      <w:r>
-        <w:t xml:space="preserve"> </w:t>
+        <w:t xml:space="preserve">agregar opción u otra ruta de flujo para clonar control de una planta a otra.. </w:t>
       </w:r>
     </w:p>
     <w:p/>
@@ -1854,14 +1439,6 @@
           <w:bCs/>
         </w:rPr>
       </w:pPr>
-    </w:p>
-    <w:p>
-      <w:pPr>
-        <w:rPr>
-          <w:b/>
-          <w:bCs/>
-        </w:rPr>
-      </w:pPr>
       <w:r>
         <w:rPr>
           <w:b/>
@@ -1890,36 +1467,40 @@
         <w:rPr>
           <w:b/>
           <w:bCs/>
-          <w:highlight w:val="red"/>
-        </w:rPr>
-        <w:t>Mejora:</w:t>
-      </w:r>
-      <w:r>
-        <w:rPr>
-          <w:b/>
-          <w:bCs/>
-        </w:rPr>
+          <w:highlight w:val="green"/>
+        </w:rPr>
+        <w:t xml:space="preserve">Mejora: </w:t>
+      </w:r>
+      <w:r>
+        <w:rPr>
+          <w:highlight w:val="green"/>
+        </w:rPr>
+        <w:t>agrega automatismo para la generación de una planta nueva en el app.json la estructura de menú selectivo y agregar un superAdmin luisglogista.</w:t>
+      </w:r>
+    </w:p>
+    <w:p>
+      <w:r>
+        <w:rPr>
+          <w:b/>
+          <w:bCs/>
+        </w:rPr>
+        <w:t xml:space="preserve">Imagen: </w:t>
+      </w:r>
+    </w:p>
+    <w:p/>
+    <w:p>
+      <w:r>
+        <w:rPr>
+          <w:b/>
+          <w:bCs/>
+        </w:rPr>
+        <w:t>Plan de Acción:</w:t>
+      </w:r>
+      <w:r>
         <w:t xml:space="preserve"> </w:t>
       </w:r>
       <w:r>
-        <w:t xml:space="preserve">tener la posibilidad </w:t>
-      </w:r>
-      <w:proofErr w:type="gramStart"/>
-      <w:r>
-        <w:t>de  clonar</w:t>
-      </w:r>
-      <w:proofErr w:type="gramEnd"/>
-      <w:r>
-        <w:t xml:space="preserve"> un control de cualquier planta a la planta que se está trabajando.</w:t>
-      </w:r>
-    </w:p>
-    <w:p>
-      <w:r>
-        <w:rPr>
-          <w:b/>
-          <w:bCs/>
-        </w:rPr>
-        <w:t xml:space="preserve">Imagen: </w:t>
+        <w:t>trabajar sobre la generación del json</w:t>
       </w:r>
     </w:p>
     <w:p/>
@@ -1929,217 +1510,29 @@
           <w:b/>
           <w:bCs/>
         </w:rPr>
-        <w:t>Plan de Acción:</w:t>
-      </w:r>
-      <w:r>
+        <w:t xml:space="preserve">Acciones Realizadas: </w:t>
+      </w:r>
+      <w:r>
+        <w:t>se realiza el automatismo e impacta en nuevaCompania.php, creaJSONapp.php</w:t>
+      </w:r>
+    </w:p>
+    <w:p>
+      <w:r>
+        <w:rPr>
+          <w:b/>
+          <w:bCs/>
+        </w:rPr>
+        <w:t>Resultados:</w:t>
+      </w:r>
+      <w:r>
+        <w:rPr>
+          <w:b/>
+          <w:bCs/>
+        </w:rPr>
         <w:t xml:space="preserve"> </w:t>
       </w:r>
       <w:r>
-        <w:t xml:space="preserve">agregar opción u otra ruta de flujo para clonar control de una planta a </w:t>
-      </w:r>
-      <w:proofErr w:type="gramStart"/>
-      <w:r>
-        <w:t>otra..</w:t>
-      </w:r>
-      <w:proofErr w:type="gramEnd"/>
-      <w:r>
-        <w:t xml:space="preserve"> </w:t>
-      </w:r>
-    </w:p>
-    <w:p/>
-    <w:p>
-      <w:r>
-        <w:rPr>
-          <w:b/>
-          <w:bCs/>
-        </w:rPr>
-        <w:t xml:space="preserve">Acciones Realizadas: </w:t>
-      </w:r>
-    </w:p>
-    <w:p>
-      <w:pPr>
-        <w:rPr>
-          <w:b/>
-          <w:bCs/>
-        </w:rPr>
-      </w:pPr>
-      <w:r>
-        <w:rPr>
-          <w:b/>
-          <w:bCs/>
-        </w:rPr>
-        <w:t>Resultados:</w:t>
-      </w:r>
-      <w:r>
-        <w:rPr>
-          <w:b/>
-          <w:bCs/>
-        </w:rPr>
-        <w:t xml:space="preserve"> </w:t>
-      </w:r>
-    </w:p>
-    <w:p>
-      <w:pPr>
-        <w:pBdr>
-          <w:bottom w:val="single" w:sz="6" w:space="1" w:color="auto"/>
-        </w:pBdr>
-        <w:rPr>
-          <w:b/>
-          <w:bCs/>
-        </w:rPr>
-      </w:pPr>
-      <w:r>
-        <w:rPr>
-          <w:b/>
-          <w:bCs/>
-        </w:rPr>
-        <w:t>Estatus:</w:t>
-      </w:r>
-      <w:r>
-        <w:rPr>
-          <w:b/>
-          <w:bCs/>
-        </w:rPr>
-        <w:t xml:space="preserve"> </w:t>
-      </w:r>
-    </w:p>
-    <w:p>
-      <w:pPr>
-        <w:rPr>
-          <w:b/>
-          <w:bCs/>
-        </w:rPr>
-      </w:pPr>
-      <w:r>
-        <w:rPr>
-          <w:b/>
-          <w:bCs/>
-        </w:rPr>
-        <w:t>Planta: tControl</w:t>
-      </w:r>
-    </w:p>
-    <w:p>
-      <w:pPr>
-        <w:rPr>
-          <w:b/>
-          <w:bCs/>
-        </w:rPr>
-      </w:pPr>
-      <w:r>
-        <w:rPr>
-          <w:b/>
-          <w:bCs/>
-        </w:rPr>
-        <w:t>Interlocutor:  Luis</w:t>
-      </w:r>
-    </w:p>
-    <w:p>
-      <w:r>
-        <w:rPr>
-          <w:b/>
-          <w:bCs/>
-          <w:highlight w:val="red"/>
-        </w:rPr>
-        <w:t>Mejora:</w:t>
-      </w:r>
-      <w:r>
-        <w:rPr>
-          <w:b/>
-          <w:bCs/>
-        </w:rPr>
-        <w:t xml:space="preserve"> </w:t>
-      </w:r>
-      <w:r>
-        <w:t xml:space="preserve">agrega automatismo para la generación de una planta nueva en el </w:t>
-      </w:r>
-      <w:proofErr w:type="spellStart"/>
-      <w:proofErr w:type="gramStart"/>
-      <w:r>
-        <w:t>app.json</w:t>
-      </w:r>
-      <w:proofErr w:type="spellEnd"/>
-      <w:proofErr w:type="gramEnd"/>
-      <w:r>
-        <w:t xml:space="preserve"> la estructura de menú selectivo y agregar un </w:t>
-      </w:r>
-      <w:proofErr w:type="spellStart"/>
-      <w:r>
-        <w:t>superAdmin</w:t>
-      </w:r>
-      <w:proofErr w:type="spellEnd"/>
-      <w:r>
-        <w:t xml:space="preserve"> </w:t>
-      </w:r>
-      <w:proofErr w:type="spellStart"/>
-      <w:r>
-        <w:t>luisglogista</w:t>
-      </w:r>
-      <w:proofErr w:type="spellEnd"/>
-      <w:r>
-        <w:t>.</w:t>
-      </w:r>
-    </w:p>
-    <w:p>
-      <w:r>
-        <w:rPr>
-          <w:b/>
-          <w:bCs/>
-        </w:rPr>
-        <w:t xml:space="preserve">Imagen: </w:t>
-      </w:r>
-    </w:p>
-    <w:p/>
-    <w:p>
-      <w:r>
-        <w:rPr>
-          <w:b/>
-          <w:bCs/>
-        </w:rPr>
-        <w:lastRenderedPageBreak/>
-        <w:t>Plan de Acción:</w:t>
-      </w:r>
-      <w:r>
-        <w:t xml:space="preserve"> </w:t>
-      </w:r>
-      <w:r>
-        <w:t xml:space="preserve">trabajar sobre la generación del </w:t>
-      </w:r>
-      <w:proofErr w:type="spellStart"/>
-      <w:r>
-        <w:t>json</w:t>
-      </w:r>
-      <w:proofErr w:type="spellEnd"/>
-    </w:p>
-    <w:p/>
-    <w:p>
-      <w:r>
-        <w:rPr>
-          <w:b/>
-          <w:bCs/>
-        </w:rPr>
-        <w:t xml:space="preserve">Acciones Realizadas: </w:t>
-      </w:r>
-    </w:p>
-    <w:p>
-      <w:pPr>
-        <w:rPr>
-          <w:b/>
-          <w:bCs/>
-        </w:rPr>
-      </w:pPr>
-      <w:r>
-        <w:rPr>
-          <w:b/>
-          <w:bCs/>
-        </w:rPr>
-        <w:t>Resultados:</w:t>
-      </w:r>
-      <w:r>
-        <w:rPr>
-          <w:b/>
-          <w:bCs/>
-        </w:rPr>
-        <w:t xml:space="preserve"> </w:t>
+        <w:t>con el superAdmin se puede ingresar a cualquier planta y generar una planta nueva, automáticamente se genera un cliente nuevo en LTYcliente, un usuario nuevo con este cliente en usuario que es el superAdmin y se genera la app.json con el menú selectivo.</w:t>
       </w:r>
     </w:p>
     <w:p>

</xml_diff>